<commit_message>
Update to provide sensitivity analyses on missing data.
</commit_message>
<xml_diff>
--- a/Figures_Tables/supplementarymaterials.docx
+++ b/Figures_Tables/supplementarymaterials.docx
@@ -5417,7 +5417,19 @@
         <w:rPr>
           <w:rFonts w:ascii="Times New Roman" w:hAnsi="Times New Roman" w:cs="Times New Roman"/>
         </w:rPr>
-        <w:t xml:space="preserve">Sample exclusions used to move from a starting sample of 362 individuals surveyed in Flint, MI from June-October 2019 to a final analytic sample of 286 individuals. </w:t>
+        <w:t>Sample exclusions used to move from a starting sample of 3</w:t>
+      </w:r>
+      <w:r>
+        <w:rPr>
+          <w:rFonts w:ascii="Times New Roman" w:hAnsi="Times New Roman" w:cs="Times New Roman"/>
+        </w:rPr>
+        <w:t>3</w:t>
+      </w:r>
+      <w:r>
+        <w:rPr>
+          <w:rFonts w:ascii="Times New Roman" w:hAnsi="Times New Roman" w:cs="Times New Roman"/>
+        </w:rPr>
+        <w:t xml:space="preserve">2 individuals surveyed in Flint, MI from June-October 2019 to a final analytic sample of 286 individuals. </w:t>
       </w:r>
     </w:p>
     <w:p>
@@ -5437,12 +5449,13 @@
       <w:r>
         <w:rPr>
           <w:rFonts w:ascii="Times New Roman" w:hAnsi="Times New Roman" w:cs="Times New Roman"/>
+          <w:noProof/>
         </w:rPr>
         <w:drawing>
-          <wp:inline distT="0" distB="0" distL="0" distR="0" wp14:anchorId="20ECBE5C" wp14:editId="354F976E">
-            <wp:extent cx="2489200" cy="7264400"/>
+          <wp:inline distT="0" distB="0" distL="0" distR="0" wp14:anchorId="02CB97AB" wp14:editId="504C458D">
+            <wp:extent cx="2425700" cy="6527800"/>
             <wp:effectExtent l="0" t="0" r="0" b="0"/>
-            <wp:docPr id="2" name="Picture 2" descr="A screenshot of a cell phone&#10;&#10;Description automatically generated"/>
+            <wp:docPr id="3" name="Picture 3" descr="A screenshot of a cell phone&#10;&#10;Description automatically generated"/>
             <wp:cNvGraphicFramePr>
               <a:graphicFrameLocks xmlns:a="http://schemas.openxmlformats.org/drawingml/2006/main" noChangeAspect="1"/>
             </wp:cNvGraphicFramePr>
@@ -5450,11 +5463,17 @@
               <a:graphicData uri="http://schemas.openxmlformats.org/drawingml/2006/picture">
                 <pic:pic xmlns:pic="http://schemas.openxmlformats.org/drawingml/2006/picture">
                   <pic:nvPicPr>
-                    <pic:cNvPr id="1" name=""/>
+                    <pic:cNvPr id="3" name="Screen Shot 2020-09-06 at 12.10.16 PM.png"/>
                     <pic:cNvPicPr/>
                   </pic:nvPicPr>
                   <pic:blipFill>
-                    <a:blip r:embed="rId5"/>
+                    <a:blip r:embed="rId5">
+                      <a:extLst>
+                        <a:ext uri="{28A0092B-C50C-407E-A947-70E740481C1C}">
+                          <a14:useLocalDpi xmlns:a14="http://schemas.microsoft.com/office/drawing/2010/main" val="0"/>
+                        </a:ext>
+                      </a:extLst>
+                    </a:blip>
                     <a:stretch>
                       <a:fillRect/>
                     </a:stretch>
@@ -5462,7 +5481,7 @@
                   <pic:spPr>
                     <a:xfrm>
                       <a:off x="0" y="0"/>
-                      <a:ext cx="2489200" cy="7264400"/>
+                      <a:ext cx="2425700" cy="6527800"/>
                     </a:xfrm>
                     <a:prstGeom prst="rect">
                       <a:avLst/>
@@ -5474,6 +5493,4763 @@
           </wp:inline>
         </w:drawing>
       </w:r>
+    </w:p>
+    <w:p>
+      <w:pPr>
+        <w:jc w:val="center"/>
+        <w:rPr>
+          <w:rFonts w:ascii="Times New Roman" w:hAnsi="Times New Roman" w:cs="Times New Roman"/>
+        </w:rPr>
+      </w:pPr>
+    </w:p>
+    <w:p>
+      <w:pPr>
+        <w:jc w:val="center"/>
+        <w:rPr>
+          <w:rFonts w:ascii="Times New Roman" w:hAnsi="Times New Roman" w:cs="Times New Roman"/>
+        </w:rPr>
+      </w:pPr>
+    </w:p>
+    <w:p>
+      <w:pPr>
+        <w:jc w:val="center"/>
+        <w:rPr>
+          <w:rFonts w:ascii="Times New Roman" w:hAnsi="Times New Roman" w:cs="Times New Roman"/>
+        </w:rPr>
+      </w:pPr>
+    </w:p>
+    <w:p>
+      <w:pPr>
+        <w:rPr>
+          <w:rFonts w:ascii="Times New Roman" w:hAnsi="Times New Roman" w:cs="Times New Roman"/>
+        </w:rPr>
+      </w:pPr>
+      <w:r>
+        <w:rPr>
+          <w:rFonts w:ascii="Times New Roman" w:hAnsi="Times New Roman" w:cs="Times New Roman"/>
+        </w:rPr>
+        <w:br w:type="page"/>
+      </w:r>
+    </w:p>
+    <w:p>
+      <w:pPr>
+        <w:rPr>
+          <w:rFonts w:ascii="Times New Roman" w:hAnsi="Times New Roman" w:cs="Times New Roman"/>
+        </w:rPr>
+      </w:pPr>
+      <w:r>
+        <w:rPr>
+          <w:rFonts w:ascii="Times New Roman" w:hAnsi="Times New Roman" w:cs="Times New Roman"/>
+        </w:rPr>
+        <w:lastRenderedPageBreak/>
+        <w:t xml:space="preserve">Supplementary </w:t>
+      </w:r>
+      <w:r>
+        <w:rPr>
+          <w:rFonts w:ascii="Times New Roman" w:hAnsi="Times New Roman" w:cs="Times New Roman"/>
+        </w:rPr>
+        <w:t>Table</w:t>
+      </w:r>
+      <w:r>
+        <w:rPr>
+          <w:rFonts w:ascii="Times New Roman" w:hAnsi="Times New Roman" w:cs="Times New Roman"/>
+        </w:rPr>
+        <w:t xml:space="preserve"> 2: </w:t>
+      </w:r>
+      <w:r>
+        <w:rPr>
+          <w:rFonts w:ascii="Times New Roman" w:hAnsi="Times New Roman" w:cs="Times New Roman"/>
+        </w:rPr>
+        <w:t xml:space="preserve">Comparison of individuals included in final sample of 286 individuals to the 45 individuals who were excluded due to missingness </w:t>
+      </w:r>
+      <w:r>
+        <w:rPr>
+          <w:rFonts w:ascii="Times New Roman" w:hAnsi="Times New Roman" w:cs="Times New Roman"/>
+        </w:rPr>
+        <w:t xml:space="preserve">in </w:t>
+      </w:r>
+      <w:r>
+        <w:rPr>
+          <w:rFonts w:ascii="Times New Roman" w:hAnsi="Times New Roman" w:cs="Times New Roman"/>
+        </w:rPr>
+        <w:t xml:space="preserve">our sample of the population of </w:t>
+      </w:r>
+      <w:r>
+        <w:rPr>
+          <w:rFonts w:ascii="Times New Roman" w:hAnsi="Times New Roman" w:cs="Times New Roman"/>
+        </w:rPr>
+        <w:t>Flint, MI from June-October 2019</w:t>
+      </w:r>
+      <w:r>
+        <w:rPr>
+          <w:rFonts w:ascii="Times New Roman" w:hAnsi="Times New Roman" w:cs="Times New Roman"/>
+        </w:rPr>
+        <w:t xml:space="preserve">. Note that most differences are minor or explained by the fact that excluded individuals were missing responses to those items. </w:t>
+      </w:r>
+    </w:p>
+    <w:p>
+      <w:pPr>
+        <w:rPr>
+          <w:rFonts w:ascii="Times New Roman" w:hAnsi="Times New Roman" w:cs="Times New Roman"/>
+        </w:rPr>
+      </w:pPr>
+    </w:p>
+    <w:tbl>
+      <w:tblPr>
+        <w:tblStyle w:val="TableGrid"/>
+        <w:tblW w:w="0" w:type="auto"/>
+        <w:tblLook w:val="04A0" w:firstRow="1" w:lastRow="0" w:firstColumn="1" w:lastColumn="0" w:noHBand="0" w:noVBand="1"/>
+      </w:tblPr>
+      <w:tblGrid>
+        <w:gridCol w:w="3955"/>
+        <w:gridCol w:w="2070"/>
+        <w:gridCol w:w="2070"/>
+        <w:gridCol w:w="1255"/>
+      </w:tblGrid>
+      <w:tr>
+        <w:tc>
+          <w:tcPr>
+            <w:tcW w:w="3955" w:type="dxa"/>
+          </w:tcPr>
+          <w:p>
+            <w:pPr>
+              <w:rPr>
+                <w:rFonts w:ascii="Times New Roman" w:hAnsi="Times New Roman" w:cs="Times New Roman"/>
+                <w:b/>
+                <w:bCs/>
+              </w:rPr>
+            </w:pPr>
+            <w:r>
+              <w:rPr>
+                <w:rFonts w:ascii="Times New Roman" w:hAnsi="Times New Roman" w:cs="Times New Roman"/>
+                <w:b/>
+                <w:bCs/>
+              </w:rPr>
+              <w:t>Predictor</w:t>
+            </w:r>
+          </w:p>
+        </w:tc>
+        <w:tc>
+          <w:tcPr>
+            <w:tcW w:w="2070" w:type="dxa"/>
+          </w:tcPr>
+          <w:p>
+            <w:pPr>
+              <w:jc w:val="center"/>
+              <w:rPr>
+                <w:rFonts w:ascii="Times New Roman" w:hAnsi="Times New Roman" w:cs="Times New Roman"/>
+                <w:b/>
+                <w:bCs/>
+              </w:rPr>
+            </w:pPr>
+            <w:r>
+              <w:rPr>
+                <w:rFonts w:ascii="Times New Roman" w:hAnsi="Times New Roman" w:cs="Times New Roman"/>
+                <w:b/>
+                <w:bCs/>
+              </w:rPr>
+              <w:t>Excluded</w:t>
+            </w:r>
+          </w:p>
+        </w:tc>
+        <w:tc>
+          <w:tcPr>
+            <w:tcW w:w="2070" w:type="dxa"/>
+          </w:tcPr>
+          <w:p>
+            <w:pPr>
+              <w:jc w:val="center"/>
+              <w:rPr>
+                <w:rFonts w:ascii="Times New Roman" w:hAnsi="Times New Roman" w:cs="Times New Roman"/>
+                <w:b/>
+                <w:bCs/>
+              </w:rPr>
+            </w:pPr>
+            <w:r>
+              <w:rPr>
+                <w:rFonts w:ascii="Times New Roman" w:hAnsi="Times New Roman" w:cs="Times New Roman"/>
+                <w:b/>
+                <w:bCs/>
+              </w:rPr>
+              <w:t>Included</w:t>
+            </w:r>
+          </w:p>
+        </w:tc>
+        <w:tc>
+          <w:tcPr>
+            <w:tcW w:w="1255" w:type="dxa"/>
+          </w:tcPr>
+          <w:p>
+            <w:pPr>
+              <w:jc w:val="center"/>
+              <w:rPr>
+                <w:rFonts w:ascii="Times New Roman" w:hAnsi="Times New Roman" w:cs="Times New Roman"/>
+                <w:b/>
+                <w:bCs/>
+              </w:rPr>
+            </w:pPr>
+            <w:r>
+              <w:rPr>
+                <w:rFonts w:ascii="Times New Roman" w:hAnsi="Times New Roman" w:cs="Times New Roman"/>
+                <w:b/>
+                <w:bCs/>
+              </w:rPr>
+              <w:t>P-value</w:t>
+            </w:r>
+          </w:p>
+        </w:tc>
+      </w:tr>
+      <w:tr>
+        <w:tc>
+          <w:tcPr>
+            <w:tcW w:w="3955" w:type="dxa"/>
+            <w:shd w:val="clear" w:color="auto" w:fill="D9D9D9" w:themeFill="background1" w:themeFillShade="D9"/>
+          </w:tcPr>
+          <w:p>
+            <w:pPr>
+              <w:rPr>
+                <w:rFonts w:ascii="Times New Roman" w:hAnsi="Times New Roman" w:cs="Times New Roman"/>
+              </w:rPr>
+            </w:pPr>
+            <w:r>
+              <w:rPr>
+                <w:rFonts w:ascii="Times New Roman" w:hAnsi="Times New Roman" w:cs="Times New Roman"/>
+              </w:rPr>
+              <w:t>N</w:t>
+            </w:r>
+          </w:p>
+        </w:tc>
+        <w:tc>
+          <w:tcPr>
+            <w:tcW w:w="2070" w:type="dxa"/>
+            <w:shd w:val="clear" w:color="auto" w:fill="D9D9D9" w:themeFill="background1" w:themeFillShade="D9"/>
+          </w:tcPr>
+          <w:p>
+            <w:pPr>
+              <w:jc w:val="center"/>
+              <w:rPr>
+                <w:rFonts w:ascii="Times New Roman" w:hAnsi="Times New Roman" w:cs="Times New Roman"/>
+                <w:color w:val="000000"/>
+                <w:sz w:val="22"/>
+                <w:szCs w:val="22"/>
+              </w:rPr>
+            </w:pPr>
+            <w:r>
+              <w:rPr>
+                <w:rFonts w:ascii="Times New Roman" w:hAnsi="Times New Roman" w:cs="Times New Roman"/>
+                <w:color w:val="000000"/>
+                <w:sz w:val="22"/>
+                <w:szCs w:val="22"/>
+              </w:rPr>
+              <w:t>45</w:t>
+            </w:r>
+          </w:p>
+        </w:tc>
+        <w:tc>
+          <w:tcPr>
+            <w:tcW w:w="2070" w:type="dxa"/>
+            <w:shd w:val="clear" w:color="auto" w:fill="D9D9D9" w:themeFill="background1" w:themeFillShade="D9"/>
+          </w:tcPr>
+          <w:p>
+            <w:pPr>
+              <w:jc w:val="center"/>
+              <w:rPr>
+                <w:rFonts w:ascii="Times New Roman" w:hAnsi="Times New Roman" w:cs="Times New Roman"/>
+                <w:color w:val="000000"/>
+                <w:sz w:val="22"/>
+                <w:szCs w:val="22"/>
+              </w:rPr>
+            </w:pPr>
+            <w:r>
+              <w:rPr>
+                <w:rFonts w:ascii="Times New Roman" w:hAnsi="Times New Roman" w:cs="Times New Roman"/>
+                <w:color w:val="000000"/>
+                <w:sz w:val="22"/>
+                <w:szCs w:val="22"/>
+              </w:rPr>
+              <w:t>286</w:t>
+            </w:r>
+          </w:p>
+        </w:tc>
+        <w:tc>
+          <w:tcPr>
+            <w:tcW w:w="1255" w:type="dxa"/>
+            <w:shd w:val="clear" w:color="auto" w:fill="D9D9D9" w:themeFill="background1" w:themeFillShade="D9"/>
+          </w:tcPr>
+          <w:p>
+            <w:pPr>
+              <w:jc w:val="center"/>
+              <w:rPr>
+                <w:rFonts w:ascii="Times New Roman" w:hAnsi="Times New Roman" w:cs="Times New Roman"/>
+              </w:rPr>
+            </w:pPr>
+          </w:p>
+        </w:tc>
+      </w:tr>
+      <w:tr>
+        <w:tc>
+          <w:tcPr>
+            <w:tcW w:w="3955" w:type="dxa"/>
+          </w:tcPr>
+          <w:p>
+            <w:pPr>
+              <w:rPr>
+                <w:rFonts w:ascii="Times New Roman" w:hAnsi="Times New Roman" w:cs="Times New Roman"/>
+              </w:rPr>
+            </w:pPr>
+            <w:r>
+              <w:rPr>
+                <w:rFonts w:ascii="Times New Roman" w:hAnsi="Times New Roman" w:cs="Times New Roman"/>
+              </w:rPr>
+              <w:t>Age</w:t>
+            </w:r>
+            <w:r>
+              <w:rPr>
+                <w:rFonts w:ascii="Times New Roman" w:hAnsi="Times New Roman" w:cs="Times New Roman"/>
+              </w:rPr>
+              <w:t xml:space="preserve"> (mean (SD))</w:t>
+            </w:r>
+          </w:p>
+        </w:tc>
+        <w:tc>
+          <w:tcPr>
+            <w:tcW w:w="2070" w:type="dxa"/>
+          </w:tcPr>
+          <w:p>
+            <w:pPr>
+              <w:jc w:val="center"/>
+              <w:rPr>
+                <w:rFonts w:ascii="Times New Roman" w:hAnsi="Times New Roman" w:cs="Times New Roman"/>
+                <w:color w:val="000000"/>
+                <w:sz w:val="22"/>
+                <w:szCs w:val="22"/>
+              </w:rPr>
+            </w:pPr>
+            <w:r>
+              <w:rPr>
+                <w:rFonts w:ascii="Times New Roman" w:hAnsi="Times New Roman" w:cs="Times New Roman"/>
+                <w:color w:val="000000"/>
+                <w:sz w:val="22"/>
+                <w:szCs w:val="22"/>
+              </w:rPr>
+              <w:t>51.5 (16.6)</w:t>
+            </w:r>
+          </w:p>
+        </w:tc>
+        <w:tc>
+          <w:tcPr>
+            <w:tcW w:w="2070" w:type="dxa"/>
+          </w:tcPr>
+          <w:p>
+            <w:pPr>
+              <w:jc w:val="center"/>
+              <w:rPr>
+                <w:rFonts w:ascii="Times New Roman" w:hAnsi="Times New Roman" w:cs="Times New Roman"/>
+                <w:color w:val="000000"/>
+                <w:sz w:val="22"/>
+                <w:szCs w:val="22"/>
+              </w:rPr>
+            </w:pPr>
+            <w:r>
+              <w:rPr>
+                <w:rFonts w:ascii="Times New Roman" w:hAnsi="Times New Roman" w:cs="Times New Roman"/>
+                <w:color w:val="000000"/>
+                <w:sz w:val="22"/>
+                <w:szCs w:val="22"/>
+              </w:rPr>
+              <w:t>47.3 (16.4)</w:t>
+            </w:r>
+          </w:p>
+        </w:tc>
+        <w:tc>
+          <w:tcPr>
+            <w:tcW w:w="1255" w:type="dxa"/>
+          </w:tcPr>
+          <w:p>
+            <w:pPr>
+              <w:jc w:val="center"/>
+              <w:rPr>
+                <w:rFonts w:ascii="Times New Roman" w:hAnsi="Times New Roman" w:cs="Times New Roman"/>
+                <w:color w:val="000000"/>
+                <w:sz w:val="22"/>
+                <w:szCs w:val="22"/>
+              </w:rPr>
+            </w:pPr>
+            <w:r>
+              <w:rPr>
+                <w:rFonts w:ascii="Times New Roman" w:hAnsi="Times New Roman" w:cs="Times New Roman"/>
+                <w:color w:val="000000"/>
+                <w:sz w:val="22"/>
+                <w:szCs w:val="22"/>
+              </w:rPr>
+              <w:t>0.122</w:t>
+            </w:r>
+          </w:p>
+        </w:tc>
+      </w:tr>
+      <w:tr>
+        <w:tc>
+          <w:tcPr>
+            <w:tcW w:w="3955" w:type="dxa"/>
+            <w:shd w:val="clear" w:color="auto" w:fill="D9D9D9" w:themeFill="background1" w:themeFillShade="D9"/>
+          </w:tcPr>
+          <w:p>
+            <w:pPr>
+              <w:rPr>
+                <w:rFonts w:ascii="Times New Roman" w:hAnsi="Times New Roman" w:cs="Times New Roman"/>
+              </w:rPr>
+            </w:pPr>
+            <w:r>
+              <w:rPr>
+                <w:rFonts w:ascii="Times New Roman" w:hAnsi="Times New Roman" w:cs="Times New Roman"/>
+              </w:rPr>
+              <w:t>Gender</w:t>
+            </w:r>
+            <w:r>
+              <w:rPr>
+                <w:rFonts w:ascii="Times New Roman" w:hAnsi="Times New Roman" w:cs="Times New Roman"/>
+              </w:rPr>
+              <w:t xml:space="preserve"> (N (%))</w:t>
+            </w:r>
+          </w:p>
+        </w:tc>
+        <w:tc>
+          <w:tcPr>
+            <w:tcW w:w="2070" w:type="dxa"/>
+            <w:shd w:val="clear" w:color="auto" w:fill="D9D9D9" w:themeFill="background1" w:themeFillShade="D9"/>
+          </w:tcPr>
+          <w:p>
+            <w:pPr>
+              <w:jc w:val="center"/>
+              <w:rPr>
+                <w:rFonts w:ascii="Times New Roman" w:hAnsi="Times New Roman" w:cs="Times New Roman"/>
+              </w:rPr>
+            </w:pPr>
+          </w:p>
+        </w:tc>
+        <w:tc>
+          <w:tcPr>
+            <w:tcW w:w="2070" w:type="dxa"/>
+            <w:shd w:val="clear" w:color="auto" w:fill="D9D9D9" w:themeFill="background1" w:themeFillShade="D9"/>
+          </w:tcPr>
+          <w:p>
+            <w:pPr>
+              <w:jc w:val="center"/>
+              <w:rPr>
+                <w:rFonts w:ascii="Times New Roman" w:hAnsi="Times New Roman" w:cs="Times New Roman"/>
+              </w:rPr>
+            </w:pPr>
+          </w:p>
+        </w:tc>
+        <w:tc>
+          <w:tcPr>
+            <w:tcW w:w="1255" w:type="dxa"/>
+            <w:shd w:val="clear" w:color="auto" w:fill="D9D9D9" w:themeFill="background1" w:themeFillShade="D9"/>
+          </w:tcPr>
+          <w:p>
+            <w:pPr>
+              <w:jc w:val="center"/>
+              <w:rPr>
+                <w:rFonts w:ascii="Times New Roman" w:hAnsi="Times New Roman" w:cs="Times New Roman"/>
+                <w:color w:val="000000"/>
+                <w:sz w:val="22"/>
+                <w:szCs w:val="22"/>
+              </w:rPr>
+            </w:pPr>
+            <w:r>
+              <w:rPr>
+                <w:rFonts w:ascii="Times New Roman" w:hAnsi="Times New Roman" w:cs="Times New Roman"/>
+                <w:color w:val="000000"/>
+                <w:sz w:val="22"/>
+                <w:szCs w:val="22"/>
+              </w:rPr>
+              <w:t>0.027</w:t>
+            </w:r>
+          </w:p>
+        </w:tc>
+      </w:tr>
+      <w:tr>
+        <w:tc>
+          <w:tcPr>
+            <w:tcW w:w="3955" w:type="dxa"/>
+            <w:shd w:val="clear" w:color="auto" w:fill="D9D9D9" w:themeFill="background1" w:themeFillShade="D9"/>
+          </w:tcPr>
+          <w:p>
+            <w:pPr>
+              <w:rPr>
+                <w:rFonts w:ascii="Times New Roman" w:hAnsi="Times New Roman" w:cs="Times New Roman"/>
+              </w:rPr>
+            </w:pPr>
+            <w:r>
+              <w:rPr>
+                <w:rFonts w:ascii="Times New Roman" w:hAnsi="Times New Roman" w:cs="Times New Roman"/>
+              </w:rPr>
+              <w:t xml:space="preserve">   Female</w:t>
+            </w:r>
+          </w:p>
+        </w:tc>
+        <w:tc>
+          <w:tcPr>
+            <w:tcW w:w="2070" w:type="dxa"/>
+            <w:shd w:val="clear" w:color="auto" w:fill="D9D9D9" w:themeFill="background1" w:themeFillShade="D9"/>
+          </w:tcPr>
+          <w:p>
+            <w:pPr>
+              <w:jc w:val="center"/>
+              <w:rPr>
+                <w:rFonts w:ascii="Times New Roman" w:hAnsi="Times New Roman" w:cs="Times New Roman"/>
+                <w:color w:val="000000"/>
+                <w:sz w:val="22"/>
+                <w:szCs w:val="22"/>
+              </w:rPr>
+            </w:pPr>
+            <w:r>
+              <w:rPr>
+                <w:rFonts w:ascii="Times New Roman" w:hAnsi="Times New Roman" w:cs="Times New Roman"/>
+                <w:color w:val="000000"/>
+                <w:sz w:val="22"/>
+                <w:szCs w:val="22"/>
+              </w:rPr>
+              <w:t>23 (51.1)</w:t>
+            </w:r>
+          </w:p>
+        </w:tc>
+        <w:tc>
+          <w:tcPr>
+            <w:tcW w:w="2070" w:type="dxa"/>
+            <w:shd w:val="clear" w:color="auto" w:fill="D9D9D9" w:themeFill="background1" w:themeFillShade="D9"/>
+          </w:tcPr>
+          <w:p>
+            <w:pPr>
+              <w:jc w:val="center"/>
+              <w:rPr>
+                <w:rFonts w:ascii="Times New Roman" w:hAnsi="Times New Roman" w:cs="Times New Roman"/>
+                <w:color w:val="000000"/>
+                <w:sz w:val="22"/>
+                <w:szCs w:val="22"/>
+              </w:rPr>
+            </w:pPr>
+            <w:r>
+              <w:rPr>
+                <w:rFonts w:ascii="Times New Roman" w:hAnsi="Times New Roman" w:cs="Times New Roman"/>
+                <w:color w:val="000000"/>
+                <w:sz w:val="22"/>
+                <w:szCs w:val="22"/>
+              </w:rPr>
+              <w:t>171 (59.8)</w:t>
+            </w:r>
+          </w:p>
+        </w:tc>
+        <w:tc>
+          <w:tcPr>
+            <w:tcW w:w="1255" w:type="dxa"/>
+            <w:shd w:val="clear" w:color="auto" w:fill="D9D9D9" w:themeFill="background1" w:themeFillShade="D9"/>
+          </w:tcPr>
+          <w:p>
+            <w:pPr>
+              <w:jc w:val="center"/>
+              <w:rPr>
+                <w:rFonts w:ascii="Times New Roman" w:hAnsi="Times New Roman" w:cs="Times New Roman"/>
+              </w:rPr>
+            </w:pPr>
+          </w:p>
+        </w:tc>
+      </w:tr>
+      <w:tr>
+        <w:tc>
+          <w:tcPr>
+            <w:tcW w:w="3955" w:type="dxa"/>
+            <w:shd w:val="clear" w:color="auto" w:fill="D9D9D9" w:themeFill="background1" w:themeFillShade="D9"/>
+          </w:tcPr>
+          <w:p>
+            <w:pPr>
+              <w:rPr>
+                <w:rFonts w:ascii="Times New Roman" w:hAnsi="Times New Roman" w:cs="Times New Roman"/>
+              </w:rPr>
+            </w:pPr>
+            <w:r>
+              <w:rPr>
+                <w:rFonts w:ascii="Times New Roman" w:hAnsi="Times New Roman" w:cs="Times New Roman"/>
+              </w:rPr>
+              <w:t xml:space="preserve">   Male</w:t>
+            </w:r>
+          </w:p>
+        </w:tc>
+        <w:tc>
+          <w:tcPr>
+            <w:tcW w:w="2070" w:type="dxa"/>
+            <w:shd w:val="clear" w:color="auto" w:fill="D9D9D9" w:themeFill="background1" w:themeFillShade="D9"/>
+          </w:tcPr>
+          <w:p>
+            <w:pPr>
+              <w:jc w:val="center"/>
+              <w:rPr>
+                <w:rFonts w:ascii="Times New Roman" w:hAnsi="Times New Roman" w:cs="Times New Roman"/>
+                <w:color w:val="000000"/>
+                <w:sz w:val="22"/>
+                <w:szCs w:val="22"/>
+              </w:rPr>
+            </w:pPr>
+            <w:r>
+              <w:rPr>
+                <w:rFonts w:ascii="Times New Roman" w:hAnsi="Times New Roman" w:cs="Times New Roman"/>
+                <w:color w:val="000000"/>
+                <w:sz w:val="22"/>
+                <w:szCs w:val="22"/>
+              </w:rPr>
+              <w:t>21 (46.7)</w:t>
+            </w:r>
+          </w:p>
+        </w:tc>
+        <w:tc>
+          <w:tcPr>
+            <w:tcW w:w="2070" w:type="dxa"/>
+            <w:shd w:val="clear" w:color="auto" w:fill="D9D9D9" w:themeFill="background1" w:themeFillShade="D9"/>
+          </w:tcPr>
+          <w:p>
+            <w:pPr>
+              <w:jc w:val="center"/>
+              <w:rPr>
+                <w:rFonts w:ascii="Times New Roman" w:hAnsi="Times New Roman" w:cs="Times New Roman"/>
+                <w:color w:val="000000"/>
+                <w:sz w:val="22"/>
+                <w:szCs w:val="22"/>
+              </w:rPr>
+            </w:pPr>
+            <w:r>
+              <w:rPr>
+                <w:rFonts w:ascii="Times New Roman" w:hAnsi="Times New Roman" w:cs="Times New Roman"/>
+                <w:color w:val="000000"/>
+                <w:sz w:val="22"/>
+                <w:szCs w:val="22"/>
+              </w:rPr>
+              <w:t>115 (40.2)</w:t>
+            </w:r>
+          </w:p>
+        </w:tc>
+        <w:tc>
+          <w:tcPr>
+            <w:tcW w:w="1255" w:type="dxa"/>
+            <w:shd w:val="clear" w:color="auto" w:fill="D9D9D9" w:themeFill="background1" w:themeFillShade="D9"/>
+          </w:tcPr>
+          <w:p>
+            <w:pPr>
+              <w:jc w:val="center"/>
+              <w:rPr>
+                <w:rFonts w:ascii="Times New Roman" w:hAnsi="Times New Roman" w:cs="Times New Roman"/>
+              </w:rPr>
+            </w:pPr>
+          </w:p>
+        </w:tc>
+      </w:tr>
+      <w:tr>
+        <w:tc>
+          <w:tcPr>
+            <w:tcW w:w="3955" w:type="dxa"/>
+            <w:shd w:val="clear" w:color="auto" w:fill="D9D9D9" w:themeFill="background1" w:themeFillShade="D9"/>
+          </w:tcPr>
+          <w:p>
+            <w:pPr>
+              <w:rPr>
+                <w:rFonts w:ascii="Times New Roman" w:hAnsi="Times New Roman" w:cs="Times New Roman"/>
+              </w:rPr>
+            </w:pPr>
+            <w:r>
+              <w:rPr>
+                <w:rFonts w:ascii="Times New Roman" w:hAnsi="Times New Roman" w:cs="Times New Roman"/>
+              </w:rPr>
+              <w:t xml:space="preserve">   Transgender woman</w:t>
+            </w:r>
+          </w:p>
+        </w:tc>
+        <w:tc>
+          <w:tcPr>
+            <w:tcW w:w="2070" w:type="dxa"/>
+            <w:shd w:val="clear" w:color="auto" w:fill="D9D9D9" w:themeFill="background1" w:themeFillShade="D9"/>
+          </w:tcPr>
+          <w:p>
+            <w:pPr>
+              <w:jc w:val="center"/>
+              <w:rPr>
+                <w:rFonts w:ascii="Times New Roman" w:hAnsi="Times New Roman" w:cs="Times New Roman"/>
+                <w:color w:val="000000"/>
+                <w:sz w:val="22"/>
+                <w:szCs w:val="22"/>
+              </w:rPr>
+            </w:pPr>
+            <w:r>
+              <w:rPr>
+                <w:rFonts w:ascii="Times New Roman" w:hAnsi="Times New Roman" w:cs="Times New Roman"/>
+                <w:color w:val="000000"/>
+                <w:sz w:val="22"/>
+                <w:szCs w:val="22"/>
+              </w:rPr>
+              <w:t>1 ( 2.2)</w:t>
+            </w:r>
+          </w:p>
+        </w:tc>
+        <w:tc>
+          <w:tcPr>
+            <w:tcW w:w="2070" w:type="dxa"/>
+            <w:shd w:val="clear" w:color="auto" w:fill="D9D9D9" w:themeFill="background1" w:themeFillShade="D9"/>
+          </w:tcPr>
+          <w:p>
+            <w:pPr>
+              <w:jc w:val="center"/>
+              <w:rPr>
+                <w:rFonts w:ascii="Times New Roman" w:hAnsi="Times New Roman" w:cs="Times New Roman"/>
+                <w:color w:val="000000"/>
+                <w:sz w:val="22"/>
+                <w:szCs w:val="22"/>
+              </w:rPr>
+            </w:pPr>
+            <w:r>
+              <w:rPr>
+                <w:rFonts w:ascii="Times New Roman" w:hAnsi="Times New Roman" w:cs="Times New Roman"/>
+                <w:color w:val="000000"/>
+                <w:sz w:val="22"/>
+                <w:szCs w:val="22"/>
+              </w:rPr>
+              <w:t>0 ( 0.0)</w:t>
+            </w:r>
+          </w:p>
+        </w:tc>
+        <w:tc>
+          <w:tcPr>
+            <w:tcW w:w="1255" w:type="dxa"/>
+            <w:shd w:val="clear" w:color="auto" w:fill="D9D9D9" w:themeFill="background1" w:themeFillShade="D9"/>
+          </w:tcPr>
+          <w:p>
+            <w:pPr>
+              <w:jc w:val="center"/>
+              <w:rPr>
+                <w:rFonts w:ascii="Times New Roman" w:hAnsi="Times New Roman" w:cs="Times New Roman"/>
+              </w:rPr>
+            </w:pPr>
+          </w:p>
+        </w:tc>
+      </w:tr>
+      <w:tr>
+        <w:tc>
+          <w:tcPr>
+            <w:tcW w:w="3955" w:type="dxa"/>
+          </w:tcPr>
+          <w:p>
+            <w:pPr>
+              <w:rPr>
+                <w:rFonts w:ascii="Times New Roman" w:hAnsi="Times New Roman" w:cs="Times New Roman"/>
+              </w:rPr>
+            </w:pPr>
+            <w:r>
+              <w:rPr>
+                <w:rFonts w:ascii="Times New Roman" w:hAnsi="Times New Roman" w:cs="Times New Roman"/>
+              </w:rPr>
+              <w:t>Education</w:t>
+            </w:r>
+            <w:r>
+              <w:rPr>
+                <w:rFonts w:ascii="Times New Roman" w:hAnsi="Times New Roman" w:cs="Times New Roman"/>
+              </w:rPr>
+              <w:t xml:space="preserve"> </w:t>
+            </w:r>
+            <w:r>
+              <w:rPr>
+                <w:rFonts w:ascii="Times New Roman" w:hAnsi="Times New Roman" w:cs="Times New Roman"/>
+              </w:rPr>
+              <w:t>(N (%))</w:t>
+            </w:r>
+          </w:p>
+        </w:tc>
+        <w:tc>
+          <w:tcPr>
+            <w:tcW w:w="2070" w:type="dxa"/>
+          </w:tcPr>
+          <w:p>
+            <w:pPr>
+              <w:jc w:val="center"/>
+              <w:rPr>
+                <w:rFonts w:ascii="Times New Roman" w:hAnsi="Times New Roman" w:cs="Times New Roman"/>
+              </w:rPr>
+            </w:pPr>
+          </w:p>
+        </w:tc>
+        <w:tc>
+          <w:tcPr>
+            <w:tcW w:w="2070" w:type="dxa"/>
+          </w:tcPr>
+          <w:p>
+            <w:pPr>
+              <w:jc w:val="center"/>
+              <w:rPr>
+                <w:rFonts w:ascii="Times New Roman" w:hAnsi="Times New Roman" w:cs="Times New Roman"/>
+              </w:rPr>
+            </w:pPr>
+          </w:p>
+        </w:tc>
+        <w:tc>
+          <w:tcPr>
+            <w:tcW w:w="1255" w:type="dxa"/>
+          </w:tcPr>
+          <w:p>
+            <w:pPr>
+              <w:jc w:val="center"/>
+              <w:rPr>
+                <w:rFonts w:ascii="Times New Roman" w:hAnsi="Times New Roman" w:cs="Times New Roman"/>
+                <w:color w:val="000000"/>
+                <w:sz w:val="22"/>
+                <w:szCs w:val="22"/>
+              </w:rPr>
+            </w:pPr>
+            <w:r>
+              <w:rPr>
+                <w:rFonts w:ascii="Times New Roman" w:hAnsi="Times New Roman" w:cs="Times New Roman"/>
+                <w:color w:val="000000"/>
+                <w:sz w:val="22"/>
+                <w:szCs w:val="22"/>
+              </w:rPr>
+              <w:t>0.125</w:t>
+            </w:r>
+          </w:p>
+        </w:tc>
+      </w:tr>
+      <w:tr>
+        <w:tc>
+          <w:tcPr>
+            <w:tcW w:w="3955" w:type="dxa"/>
+          </w:tcPr>
+          <w:p>
+            <w:pPr>
+              <w:rPr>
+                <w:rFonts w:ascii="Times New Roman" w:hAnsi="Times New Roman" w:cs="Times New Roman"/>
+              </w:rPr>
+            </w:pPr>
+            <w:r>
+              <w:rPr>
+                <w:rFonts w:ascii="Times New Roman" w:hAnsi="Times New Roman" w:cs="Times New Roman"/>
+              </w:rPr>
+              <w:t xml:space="preserve">   &lt; 9</w:t>
+            </w:r>
+            <w:r>
+              <w:rPr>
+                <w:rFonts w:ascii="Times New Roman" w:hAnsi="Times New Roman" w:cs="Times New Roman"/>
+                <w:vertAlign w:val="superscript"/>
+              </w:rPr>
+              <w:t>th</w:t>
+            </w:r>
+            <w:r>
+              <w:rPr>
+                <w:rFonts w:ascii="Times New Roman" w:hAnsi="Times New Roman" w:cs="Times New Roman"/>
+              </w:rPr>
+              <w:t xml:space="preserve"> grade</w:t>
+            </w:r>
+          </w:p>
+        </w:tc>
+        <w:tc>
+          <w:tcPr>
+            <w:tcW w:w="2070" w:type="dxa"/>
+          </w:tcPr>
+          <w:p>
+            <w:pPr>
+              <w:jc w:val="center"/>
+              <w:rPr>
+                <w:rFonts w:ascii="Times New Roman" w:hAnsi="Times New Roman" w:cs="Times New Roman"/>
+                <w:color w:val="000000"/>
+                <w:sz w:val="22"/>
+                <w:szCs w:val="22"/>
+              </w:rPr>
+            </w:pPr>
+            <w:r>
+              <w:rPr>
+                <w:rFonts w:ascii="Times New Roman" w:hAnsi="Times New Roman" w:cs="Times New Roman"/>
+                <w:color w:val="000000"/>
+                <w:sz w:val="22"/>
+                <w:szCs w:val="22"/>
+              </w:rPr>
+              <w:t>4 ( 8.9)</w:t>
+            </w:r>
+          </w:p>
+        </w:tc>
+        <w:tc>
+          <w:tcPr>
+            <w:tcW w:w="2070" w:type="dxa"/>
+          </w:tcPr>
+          <w:p>
+            <w:pPr>
+              <w:jc w:val="center"/>
+              <w:rPr>
+                <w:rFonts w:ascii="Times New Roman" w:hAnsi="Times New Roman" w:cs="Times New Roman"/>
+                <w:color w:val="000000"/>
+                <w:sz w:val="22"/>
+                <w:szCs w:val="22"/>
+              </w:rPr>
+            </w:pPr>
+            <w:r>
+              <w:rPr>
+                <w:rFonts w:ascii="Times New Roman" w:hAnsi="Times New Roman" w:cs="Times New Roman"/>
+                <w:color w:val="000000"/>
+                <w:sz w:val="22"/>
+                <w:szCs w:val="22"/>
+              </w:rPr>
+              <w:t>20 ( 7.0)</w:t>
+            </w:r>
+          </w:p>
+        </w:tc>
+        <w:tc>
+          <w:tcPr>
+            <w:tcW w:w="1255" w:type="dxa"/>
+          </w:tcPr>
+          <w:p>
+            <w:pPr>
+              <w:jc w:val="center"/>
+              <w:rPr>
+                <w:rFonts w:ascii="Times New Roman" w:hAnsi="Times New Roman" w:cs="Times New Roman"/>
+              </w:rPr>
+            </w:pPr>
+          </w:p>
+        </w:tc>
+      </w:tr>
+      <w:tr>
+        <w:tc>
+          <w:tcPr>
+            <w:tcW w:w="3955" w:type="dxa"/>
+          </w:tcPr>
+          <w:p>
+            <w:pPr>
+              <w:rPr>
+                <w:rFonts w:ascii="Times New Roman" w:hAnsi="Times New Roman" w:cs="Times New Roman"/>
+              </w:rPr>
+            </w:pPr>
+            <w:r>
+              <w:rPr>
+                <w:rFonts w:ascii="Times New Roman" w:hAnsi="Times New Roman" w:cs="Times New Roman"/>
+              </w:rPr>
+              <w:t xml:space="preserve">   High school</w:t>
+            </w:r>
+          </w:p>
+        </w:tc>
+        <w:tc>
+          <w:tcPr>
+            <w:tcW w:w="2070" w:type="dxa"/>
+          </w:tcPr>
+          <w:p>
+            <w:pPr>
+              <w:jc w:val="center"/>
+              <w:rPr>
+                <w:rFonts w:ascii="Times New Roman" w:hAnsi="Times New Roman" w:cs="Times New Roman"/>
+                <w:color w:val="000000"/>
+                <w:sz w:val="22"/>
+                <w:szCs w:val="22"/>
+              </w:rPr>
+            </w:pPr>
+            <w:r>
+              <w:rPr>
+                <w:rFonts w:ascii="Times New Roman" w:hAnsi="Times New Roman" w:cs="Times New Roman"/>
+                <w:color w:val="000000"/>
+                <w:sz w:val="22"/>
+                <w:szCs w:val="22"/>
+              </w:rPr>
+              <w:t>12 (26.7)</w:t>
+            </w:r>
+          </w:p>
+        </w:tc>
+        <w:tc>
+          <w:tcPr>
+            <w:tcW w:w="2070" w:type="dxa"/>
+          </w:tcPr>
+          <w:p>
+            <w:pPr>
+              <w:jc w:val="center"/>
+              <w:rPr>
+                <w:rFonts w:ascii="Times New Roman" w:hAnsi="Times New Roman" w:cs="Times New Roman"/>
+                <w:color w:val="000000"/>
+                <w:sz w:val="22"/>
+                <w:szCs w:val="22"/>
+              </w:rPr>
+            </w:pPr>
+            <w:r>
+              <w:rPr>
+                <w:rFonts w:ascii="Times New Roman" w:hAnsi="Times New Roman" w:cs="Times New Roman"/>
+                <w:color w:val="000000"/>
+                <w:sz w:val="22"/>
+                <w:szCs w:val="22"/>
+              </w:rPr>
+              <w:t>89 (31.1)</w:t>
+            </w:r>
+          </w:p>
+        </w:tc>
+        <w:tc>
+          <w:tcPr>
+            <w:tcW w:w="1255" w:type="dxa"/>
+          </w:tcPr>
+          <w:p>
+            <w:pPr>
+              <w:jc w:val="center"/>
+              <w:rPr>
+                <w:rFonts w:ascii="Times New Roman" w:hAnsi="Times New Roman" w:cs="Times New Roman"/>
+              </w:rPr>
+            </w:pPr>
+          </w:p>
+        </w:tc>
+      </w:tr>
+      <w:tr>
+        <w:tc>
+          <w:tcPr>
+            <w:tcW w:w="3955" w:type="dxa"/>
+          </w:tcPr>
+          <w:p>
+            <w:pPr>
+              <w:rPr>
+                <w:rFonts w:ascii="Times New Roman" w:hAnsi="Times New Roman" w:cs="Times New Roman"/>
+              </w:rPr>
+            </w:pPr>
+            <w:r>
+              <w:rPr>
+                <w:rFonts w:ascii="Times New Roman" w:hAnsi="Times New Roman" w:cs="Times New Roman"/>
+              </w:rPr>
+              <w:t xml:space="preserve">   Some college</w:t>
+            </w:r>
+          </w:p>
+        </w:tc>
+        <w:tc>
+          <w:tcPr>
+            <w:tcW w:w="2070" w:type="dxa"/>
+          </w:tcPr>
+          <w:p>
+            <w:pPr>
+              <w:jc w:val="center"/>
+              <w:rPr>
+                <w:rFonts w:ascii="Times New Roman" w:hAnsi="Times New Roman" w:cs="Times New Roman"/>
+                <w:color w:val="000000"/>
+                <w:sz w:val="22"/>
+                <w:szCs w:val="22"/>
+              </w:rPr>
+            </w:pPr>
+            <w:r>
+              <w:rPr>
+                <w:rFonts w:ascii="Times New Roman" w:hAnsi="Times New Roman" w:cs="Times New Roman"/>
+                <w:color w:val="000000"/>
+                <w:sz w:val="22"/>
+                <w:szCs w:val="22"/>
+              </w:rPr>
+              <w:t>11 (24.4)</w:t>
+            </w:r>
+          </w:p>
+        </w:tc>
+        <w:tc>
+          <w:tcPr>
+            <w:tcW w:w="2070" w:type="dxa"/>
+          </w:tcPr>
+          <w:p>
+            <w:pPr>
+              <w:jc w:val="center"/>
+              <w:rPr>
+                <w:rFonts w:ascii="Times New Roman" w:hAnsi="Times New Roman" w:cs="Times New Roman"/>
+                <w:color w:val="000000"/>
+                <w:sz w:val="22"/>
+                <w:szCs w:val="22"/>
+              </w:rPr>
+            </w:pPr>
+            <w:r>
+              <w:rPr>
+                <w:rFonts w:ascii="Times New Roman" w:hAnsi="Times New Roman" w:cs="Times New Roman"/>
+                <w:color w:val="000000"/>
+                <w:sz w:val="22"/>
+                <w:szCs w:val="22"/>
+              </w:rPr>
+              <w:t>89 (31.1)</w:t>
+            </w:r>
+          </w:p>
+        </w:tc>
+        <w:tc>
+          <w:tcPr>
+            <w:tcW w:w="1255" w:type="dxa"/>
+          </w:tcPr>
+          <w:p>
+            <w:pPr>
+              <w:jc w:val="center"/>
+              <w:rPr>
+                <w:rFonts w:ascii="Times New Roman" w:hAnsi="Times New Roman" w:cs="Times New Roman"/>
+              </w:rPr>
+            </w:pPr>
+          </w:p>
+        </w:tc>
+      </w:tr>
+      <w:tr>
+        <w:tc>
+          <w:tcPr>
+            <w:tcW w:w="3955" w:type="dxa"/>
+          </w:tcPr>
+          <w:p>
+            <w:pPr>
+              <w:rPr>
+                <w:rFonts w:ascii="Times New Roman" w:hAnsi="Times New Roman" w:cs="Times New Roman"/>
+              </w:rPr>
+            </w:pPr>
+            <w:r>
+              <w:rPr>
+                <w:rFonts w:ascii="Times New Roman" w:hAnsi="Times New Roman" w:cs="Times New Roman"/>
+              </w:rPr>
+              <w:t xml:space="preserve">   </w:t>
+            </w:r>
+            <w:r>
+              <w:rPr>
+                <w:rFonts w:ascii="Times New Roman" w:hAnsi="Times New Roman" w:cs="Times New Roman"/>
+              </w:rPr>
+              <w:t>Associate’s degree</w:t>
+            </w:r>
+          </w:p>
+        </w:tc>
+        <w:tc>
+          <w:tcPr>
+            <w:tcW w:w="2070" w:type="dxa"/>
+          </w:tcPr>
+          <w:p>
+            <w:pPr>
+              <w:jc w:val="center"/>
+              <w:rPr>
+                <w:rFonts w:ascii="Times New Roman" w:hAnsi="Times New Roman" w:cs="Times New Roman"/>
+                <w:color w:val="000000"/>
+                <w:sz w:val="22"/>
+                <w:szCs w:val="22"/>
+              </w:rPr>
+            </w:pPr>
+            <w:r>
+              <w:rPr>
+                <w:rFonts w:ascii="Times New Roman" w:hAnsi="Times New Roman" w:cs="Times New Roman"/>
+                <w:color w:val="000000"/>
+                <w:sz w:val="22"/>
+                <w:szCs w:val="22"/>
+              </w:rPr>
+              <w:t>4 ( 8.9)</w:t>
+            </w:r>
+          </w:p>
+        </w:tc>
+        <w:tc>
+          <w:tcPr>
+            <w:tcW w:w="2070" w:type="dxa"/>
+          </w:tcPr>
+          <w:p>
+            <w:pPr>
+              <w:jc w:val="center"/>
+              <w:rPr>
+                <w:rFonts w:ascii="Times New Roman" w:hAnsi="Times New Roman" w:cs="Times New Roman"/>
+                <w:color w:val="000000"/>
+                <w:sz w:val="22"/>
+                <w:szCs w:val="22"/>
+              </w:rPr>
+            </w:pPr>
+            <w:r>
+              <w:rPr>
+                <w:rFonts w:ascii="Times New Roman" w:hAnsi="Times New Roman" w:cs="Times New Roman"/>
+                <w:color w:val="000000"/>
+                <w:sz w:val="22"/>
+                <w:szCs w:val="22"/>
+              </w:rPr>
+              <w:t>43 (15.0)</w:t>
+            </w:r>
+          </w:p>
+        </w:tc>
+        <w:tc>
+          <w:tcPr>
+            <w:tcW w:w="1255" w:type="dxa"/>
+          </w:tcPr>
+          <w:p>
+            <w:pPr>
+              <w:jc w:val="center"/>
+              <w:rPr>
+                <w:rFonts w:ascii="Times New Roman" w:hAnsi="Times New Roman" w:cs="Times New Roman"/>
+              </w:rPr>
+            </w:pPr>
+          </w:p>
+        </w:tc>
+      </w:tr>
+      <w:tr>
+        <w:tc>
+          <w:tcPr>
+            <w:tcW w:w="3955" w:type="dxa"/>
+          </w:tcPr>
+          <w:p>
+            <w:pPr>
+              <w:rPr>
+                <w:rFonts w:ascii="Times New Roman" w:hAnsi="Times New Roman" w:cs="Times New Roman"/>
+              </w:rPr>
+            </w:pPr>
+            <w:r>
+              <w:rPr>
+                <w:rFonts w:ascii="Times New Roman" w:hAnsi="Times New Roman" w:cs="Times New Roman"/>
+              </w:rPr>
+              <w:t xml:space="preserve">   College or more</w:t>
+            </w:r>
+          </w:p>
+        </w:tc>
+        <w:tc>
+          <w:tcPr>
+            <w:tcW w:w="2070" w:type="dxa"/>
+          </w:tcPr>
+          <w:p>
+            <w:pPr>
+              <w:jc w:val="center"/>
+              <w:rPr>
+                <w:rFonts w:ascii="Times New Roman" w:hAnsi="Times New Roman" w:cs="Times New Roman"/>
+                <w:color w:val="000000"/>
+                <w:sz w:val="22"/>
+                <w:szCs w:val="22"/>
+              </w:rPr>
+            </w:pPr>
+            <w:r>
+              <w:rPr>
+                <w:rFonts w:ascii="Times New Roman" w:hAnsi="Times New Roman" w:cs="Times New Roman"/>
+                <w:color w:val="000000"/>
+                <w:sz w:val="22"/>
+                <w:szCs w:val="22"/>
+              </w:rPr>
+              <w:t>14 (31.1)</w:t>
+            </w:r>
+          </w:p>
+        </w:tc>
+        <w:tc>
+          <w:tcPr>
+            <w:tcW w:w="2070" w:type="dxa"/>
+          </w:tcPr>
+          <w:p>
+            <w:pPr>
+              <w:jc w:val="center"/>
+              <w:rPr>
+                <w:rFonts w:ascii="Times New Roman" w:hAnsi="Times New Roman" w:cs="Times New Roman"/>
+                <w:color w:val="000000"/>
+                <w:sz w:val="22"/>
+                <w:szCs w:val="22"/>
+              </w:rPr>
+            </w:pPr>
+            <w:r>
+              <w:rPr>
+                <w:rFonts w:ascii="Times New Roman" w:hAnsi="Times New Roman" w:cs="Times New Roman"/>
+                <w:color w:val="000000"/>
+                <w:sz w:val="22"/>
+                <w:szCs w:val="22"/>
+              </w:rPr>
+              <w:t>45 (15.7)</w:t>
+            </w:r>
+          </w:p>
+        </w:tc>
+        <w:tc>
+          <w:tcPr>
+            <w:tcW w:w="1255" w:type="dxa"/>
+          </w:tcPr>
+          <w:p>
+            <w:pPr>
+              <w:jc w:val="center"/>
+              <w:rPr>
+                <w:rFonts w:ascii="Times New Roman" w:hAnsi="Times New Roman" w:cs="Times New Roman"/>
+              </w:rPr>
+            </w:pPr>
+          </w:p>
+        </w:tc>
+      </w:tr>
+      <w:tr>
+        <w:tc>
+          <w:tcPr>
+            <w:tcW w:w="3955" w:type="dxa"/>
+            <w:shd w:val="clear" w:color="auto" w:fill="D9D9D9" w:themeFill="background1" w:themeFillShade="D9"/>
+          </w:tcPr>
+          <w:p>
+            <w:pPr>
+              <w:rPr>
+                <w:rFonts w:ascii="Times New Roman" w:hAnsi="Times New Roman" w:cs="Times New Roman"/>
+              </w:rPr>
+            </w:pPr>
+            <w:r>
+              <w:rPr>
+                <w:rFonts w:ascii="Times New Roman" w:hAnsi="Times New Roman" w:cs="Times New Roman"/>
+              </w:rPr>
+              <w:t>Public benefits</w:t>
+            </w:r>
+            <w:r>
+              <w:rPr>
+                <w:rFonts w:ascii="Times New Roman" w:hAnsi="Times New Roman" w:cs="Times New Roman"/>
+              </w:rPr>
+              <w:t xml:space="preserve"> </w:t>
+            </w:r>
+            <w:r>
+              <w:rPr>
+                <w:rFonts w:ascii="Times New Roman" w:hAnsi="Times New Roman" w:cs="Times New Roman"/>
+              </w:rPr>
+              <w:t>(N (%))</w:t>
+            </w:r>
+          </w:p>
+        </w:tc>
+        <w:tc>
+          <w:tcPr>
+            <w:tcW w:w="2070" w:type="dxa"/>
+            <w:shd w:val="clear" w:color="auto" w:fill="D9D9D9" w:themeFill="background1" w:themeFillShade="D9"/>
+          </w:tcPr>
+          <w:p>
+            <w:pPr>
+              <w:jc w:val="center"/>
+              <w:rPr>
+                <w:rFonts w:ascii="Times New Roman" w:hAnsi="Times New Roman" w:cs="Times New Roman"/>
+              </w:rPr>
+            </w:pPr>
+          </w:p>
+        </w:tc>
+        <w:tc>
+          <w:tcPr>
+            <w:tcW w:w="2070" w:type="dxa"/>
+            <w:shd w:val="clear" w:color="auto" w:fill="D9D9D9" w:themeFill="background1" w:themeFillShade="D9"/>
+          </w:tcPr>
+          <w:p>
+            <w:pPr>
+              <w:jc w:val="center"/>
+              <w:rPr>
+                <w:rFonts w:ascii="Times New Roman" w:hAnsi="Times New Roman" w:cs="Times New Roman"/>
+              </w:rPr>
+            </w:pPr>
+          </w:p>
+        </w:tc>
+        <w:tc>
+          <w:tcPr>
+            <w:tcW w:w="1255" w:type="dxa"/>
+            <w:shd w:val="clear" w:color="auto" w:fill="D9D9D9" w:themeFill="background1" w:themeFillShade="D9"/>
+          </w:tcPr>
+          <w:p>
+            <w:pPr>
+              <w:jc w:val="center"/>
+              <w:rPr>
+                <w:rFonts w:ascii="Times New Roman" w:hAnsi="Times New Roman" w:cs="Times New Roman"/>
+                <w:color w:val="000000"/>
+                <w:sz w:val="22"/>
+                <w:szCs w:val="22"/>
+              </w:rPr>
+            </w:pPr>
+            <w:r>
+              <w:rPr>
+                <w:rFonts w:ascii="Times New Roman" w:hAnsi="Times New Roman" w:cs="Times New Roman"/>
+                <w:color w:val="000000"/>
+                <w:sz w:val="22"/>
+                <w:szCs w:val="22"/>
+              </w:rPr>
+              <w:t>0.360</w:t>
+            </w:r>
+          </w:p>
+        </w:tc>
+      </w:tr>
+      <w:tr>
+        <w:tc>
+          <w:tcPr>
+            <w:tcW w:w="3955" w:type="dxa"/>
+            <w:shd w:val="clear" w:color="auto" w:fill="D9D9D9" w:themeFill="background1" w:themeFillShade="D9"/>
+          </w:tcPr>
+          <w:p>
+            <w:pPr>
+              <w:rPr>
+                <w:rFonts w:ascii="Times New Roman" w:hAnsi="Times New Roman" w:cs="Times New Roman"/>
+              </w:rPr>
+            </w:pPr>
+            <w:r>
+              <w:rPr>
+                <w:rFonts w:ascii="Times New Roman" w:hAnsi="Times New Roman" w:cs="Times New Roman"/>
+              </w:rPr>
+              <w:t xml:space="preserve">   Yes</w:t>
+            </w:r>
+          </w:p>
+        </w:tc>
+        <w:tc>
+          <w:tcPr>
+            <w:tcW w:w="2070" w:type="dxa"/>
+            <w:shd w:val="clear" w:color="auto" w:fill="D9D9D9" w:themeFill="background1" w:themeFillShade="D9"/>
+          </w:tcPr>
+          <w:p>
+            <w:pPr>
+              <w:jc w:val="center"/>
+              <w:rPr>
+                <w:rFonts w:ascii="Times New Roman" w:hAnsi="Times New Roman" w:cs="Times New Roman"/>
+                <w:color w:val="000000"/>
+                <w:sz w:val="22"/>
+                <w:szCs w:val="22"/>
+              </w:rPr>
+            </w:pPr>
+            <w:r>
+              <w:rPr>
+                <w:rFonts w:ascii="Times New Roman" w:hAnsi="Times New Roman" w:cs="Times New Roman"/>
+                <w:color w:val="000000"/>
+                <w:sz w:val="22"/>
+                <w:szCs w:val="22"/>
+              </w:rPr>
+              <w:t>24 (53.3)</w:t>
+            </w:r>
+          </w:p>
+        </w:tc>
+        <w:tc>
+          <w:tcPr>
+            <w:tcW w:w="2070" w:type="dxa"/>
+            <w:shd w:val="clear" w:color="auto" w:fill="D9D9D9" w:themeFill="background1" w:themeFillShade="D9"/>
+          </w:tcPr>
+          <w:p>
+            <w:pPr>
+              <w:jc w:val="center"/>
+              <w:rPr>
+                <w:rFonts w:ascii="Times New Roman" w:hAnsi="Times New Roman" w:cs="Times New Roman"/>
+                <w:color w:val="000000"/>
+                <w:sz w:val="22"/>
+                <w:szCs w:val="22"/>
+              </w:rPr>
+            </w:pPr>
+            <w:r>
+              <w:rPr>
+                <w:rFonts w:ascii="Times New Roman" w:hAnsi="Times New Roman" w:cs="Times New Roman"/>
+                <w:color w:val="000000"/>
+                <w:sz w:val="22"/>
+                <w:szCs w:val="22"/>
+              </w:rPr>
+              <w:t>182 (63.6)</w:t>
+            </w:r>
+          </w:p>
+        </w:tc>
+        <w:tc>
+          <w:tcPr>
+            <w:tcW w:w="1255" w:type="dxa"/>
+            <w:shd w:val="clear" w:color="auto" w:fill="D9D9D9" w:themeFill="background1" w:themeFillShade="D9"/>
+          </w:tcPr>
+          <w:p>
+            <w:pPr>
+              <w:jc w:val="center"/>
+              <w:rPr>
+                <w:rFonts w:ascii="Times New Roman" w:hAnsi="Times New Roman" w:cs="Times New Roman"/>
+              </w:rPr>
+            </w:pPr>
+          </w:p>
+        </w:tc>
+      </w:tr>
+      <w:tr>
+        <w:tc>
+          <w:tcPr>
+            <w:tcW w:w="3955" w:type="dxa"/>
+            <w:shd w:val="clear" w:color="auto" w:fill="D9D9D9" w:themeFill="background1" w:themeFillShade="D9"/>
+          </w:tcPr>
+          <w:p>
+            <w:pPr>
+              <w:rPr>
+                <w:rFonts w:ascii="Times New Roman" w:hAnsi="Times New Roman" w:cs="Times New Roman"/>
+              </w:rPr>
+            </w:pPr>
+            <w:r>
+              <w:rPr>
+                <w:rFonts w:ascii="Times New Roman" w:hAnsi="Times New Roman" w:cs="Times New Roman"/>
+              </w:rPr>
+              <w:t xml:space="preserve">   No</w:t>
+            </w:r>
+          </w:p>
+        </w:tc>
+        <w:tc>
+          <w:tcPr>
+            <w:tcW w:w="2070" w:type="dxa"/>
+            <w:shd w:val="clear" w:color="auto" w:fill="D9D9D9" w:themeFill="background1" w:themeFillShade="D9"/>
+          </w:tcPr>
+          <w:p>
+            <w:pPr>
+              <w:jc w:val="center"/>
+              <w:rPr>
+                <w:rFonts w:ascii="Times New Roman" w:hAnsi="Times New Roman" w:cs="Times New Roman"/>
+                <w:color w:val="000000"/>
+                <w:sz w:val="22"/>
+                <w:szCs w:val="22"/>
+              </w:rPr>
+            </w:pPr>
+            <w:r>
+              <w:rPr>
+                <w:rFonts w:ascii="Times New Roman" w:hAnsi="Times New Roman" w:cs="Times New Roman"/>
+                <w:color w:val="000000"/>
+                <w:sz w:val="22"/>
+                <w:szCs w:val="22"/>
+              </w:rPr>
+              <w:t>19 (42.2)</w:t>
+            </w:r>
+          </w:p>
+        </w:tc>
+        <w:tc>
+          <w:tcPr>
+            <w:tcW w:w="2070" w:type="dxa"/>
+            <w:shd w:val="clear" w:color="auto" w:fill="D9D9D9" w:themeFill="background1" w:themeFillShade="D9"/>
+          </w:tcPr>
+          <w:p>
+            <w:pPr>
+              <w:jc w:val="center"/>
+              <w:rPr>
+                <w:rFonts w:ascii="Times New Roman" w:hAnsi="Times New Roman" w:cs="Times New Roman"/>
+                <w:color w:val="000000"/>
+                <w:sz w:val="22"/>
+                <w:szCs w:val="22"/>
+              </w:rPr>
+            </w:pPr>
+            <w:r>
+              <w:rPr>
+                <w:rFonts w:ascii="Times New Roman" w:hAnsi="Times New Roman" w:cs="Times New Roman"/>
+                <w:color w:val="000000"/>
+                <w:sz w:val="22"/>
+                <w:szCs w:val="22"/>
+              </w:rPr>
+              <w:t>90 (31.5)</w:t>
+            </w:r>
+          </w:p>
+        </w:tc>
+        <w:tc>
+          <w:tcPr>
+            <w:tcW w:w="1255" w:type="dxa"/>
+            <w:shd w:val="clear" w:color="auto" w:fill="D9D9D9" w:themeFill="background1" w:themeFillShade="D9"/>
+          </w:tcPr>
+          <w:p>
+            <w:pPr>
+              <w:jc w:val="center"/>
+              <w:rPr>
+                <w:rFonts w:ascii="Times New Roman" w:hAnsi="Times New Roman" w:cs="Times New Roman"/>
+              </w:rPr>
+            </w:pPr>
+          </w:p>
+        </w:tc>
+      </w:tr>
+      <w:tr>
+        <w:tc>
+          <w:tcPr>
+            <w:tcW w:w="3955" w:type="dxa"/>
+            <w:shd w:val="clear" w:color="auto" w:fill="D9D9D9" w:themeFill="background1" w:themeFillShade="D9"/>
+          </w:tcPr>
+          <w:p>
+            <w:pPr>
+              <w:rPr>
+                <w:rFonts w:ascii="Times New Roman" w:hAnsi="Times New Roman" w:cs="Times New Roman"/>
+              </w:rPr>
+            </w:pPr>
+            <w:r>
+              <w:rPr>
+                <w:rFonts w:ascii="Times New Roman" w:hAnsi="Times New Roman" w:cs="Times New Roman"/>
+              </w:rPr>
+              <w:t xml:space="preserve">   Don’t know</w:t>
+            </w:r>
+          </w:p>
+        </w:tc>
+        <w:tc>
+          <w:tcPr>
+            <w:tcW w:w="2070" w:type="dxa"/>
+            <w:shd w:val="clear" w:color="auto" w:fill="D9D9D9" w:themeFill="background1" w:themeFillShade="D9"/>
+          </w:tcPr>
+          <w:p>
+            <w:pPr>
+              <w:jc w:val="center"/>
+              <w:rPr>
+                <w:rFonts w:ascii="Times New Roman" w:hAnsi="Times New Roman" w:cs="Times New Roman"/>
+                <w:color w:val="000000"/>
+                <w:sz w:val="22"/>
+                <w:szCs w:val="22"/>
+              </w:rPr>
+            </w:pPr>
+            <w:r>
+              <w:rPr>
+                <w:rFonts w:ascii="Times New Roman" w:hAnsi="Times New Roman" w:cs="Times New Roman"/>
+                <w:color w:val="000000"/>
+                <w:sz w:val="22"/>
+                <w:szCs w:val="22"/>
+              </w:rPr>
+              <w:t>2 ( 4.4)</w:t>
+            </w:r>
+          </w:p>
+        </w:tc>
+        <w:tc>
+          <w:tcPr>
+            <w:tcW w:w="2070" w:type="dxa"/>
+            <w:shd w:val="clear" w:color="auto" w:fill="D9D9D9" w:themeFill="background1" w:themeFillShade="D9"/>
+          </w:tcPr>
+          <w:p>
+            <w:pPr>
+              <w:jc w:val="center"/>
+              <w:rPr>
+                <w:rFonts w:ascii="Times New Roman" w:hAnsi="Times New Roman" w:cs="Times New Roman"/>
+                <w:color w:val="000000"/>
+                <w:sz w:val="22"/>
+                <w:szCs w:val="22"/>
+              </w:rPr>
+            </w:pPr>
+            <w:r>
+              <w:rPr>
+                <w:rFonts w:ascii="Times New Roman" w:hAnsi="Times New Roman" w:cs="Times New Roman"/>
+                <w:color w:val="000000"/>
+                <w:sz w:val="22"/>
+                <w:szCs w:val="22"/>
+              </w:rPr>
+              <w:t>14 ( 4.9)</w:t>
+            </w:r>
+          </w:p>
+        </w:tc>
+        <w:tc>
+          <w:tcPr>
+            <w:tcW w:w="1255" w:type="dxa"/>
+            <w:shd w:val="clear" w:color="auto" w:fill="D9D9D9" w:themeFill="background1" w:themeFillShade="D9"/>
+          </w:tcPr>
+          <w:p>
+            <w:pPr>
+              <w:jc w:val="center"/>
+              <w:rPr>
+                <w:rFonts w:ascii="Times New Roman" w:hAnsi="Times New Roman" w:cs="Times New Roman"/>
+              </w:rPr>
+            </w:pPr>
+          </w:p>
+        </w:tc>
+      </w:tr>
+      <w:tr>
+        <w:tc>
+          <w:tcPr>
+            <w:tcW w:w="3955" w:type="dxa"/>
+          </w:tcPr>
+          <w:p>
+            <w:pPr>
+              <w:rPr>
+                <w:rFonts w:ascii="Times New Roman" w:hAnsi="Times New Roman" w:cs="Times New Roman"/>
+              </w:rPr>
+            </w:pPr>
+            <w:r>
+              <w:rPr>
+                <w:rFonts w:ascii="Times New Roman" w:hAnsi="Times New Roman" w:cs="Times New Roman"/>
+              </w:rPr>
+              <w:t>Marital status</w:t>
+            </w:r>
+            <w:r>
+              <w:rPr>
+                <w:rFonts w:ascii="Times New Roman" w:hAnsi="Times New Roman" w:cs="Times New Roman"/>
+              </w:rPr>
+              <w:t xml:space="preserve"> </w:t>
+            </w:r>
+            <w:r>
+              <w:rPr>
+                <w:rFonts w:ascii="Times New Roman" w:hAnsi="Times New Roman" w:cs="Times New Roman"/>
+              </w:rPr>
+              <w:t>(N (%))</w:t>
+            </w:r>
+          </w:p>
+        </w:tc>
+        <w:tc>
+          <w:tcPr>
+            <w:tcW w:w="2070" w:type="dxa"/>
+          </w:tcPr>
+          <w:p>
+            <w:pPr>
+              <w:jc w:val="center"/>
+              <w:rPr>
+                <w:rFonts w:ascii="Times New Roman" w:hAnsi="Times New Roman" w:cs="Times New Roman"/>
+              </w:rPr>
+            </w:pPr>
+          </w:p>
+        </w:tc>
+        <w:tc>
+          <w:tcPr>
+            <w:tcW w:w="2070" w:type="dxa"/>
+          </w:tcPr>
+          <w:p>
+            <w:pPr>
+              <w:jc w:val="center"/>
+              <w:rPr>
+                <w:rFonts w:ascii="Times New Roman" w:hAnsi="Times New Roman" w:cs="Times New Roman"/>
+              </w:rPr>
+            </w:pPr>
+          </w:p>
+        </w:tc>
+        <w:tc>
+          <w:tcPr>
+            <w:tcW w:w="1255" w:type="dxa"/>
+          </w:tcPr>
+          <w:p>
+            <w:pPr>
+              <w:jc w:val="center"/>
+              <w:rPr>
+                <w:rFonts w:ascii="Times New Roman" w:hAnsi="Times New Roman" w:cs="Times New Roman"/>
+                <w:color w:val="000000"/>
+                <w:sz w:val="22"/>
+                <w:szCs w:val="22"/>
+              </w:rPr>
+            </w:pPr>
+            <w:r>
+              <w:rPr>
+                <w:rFonts w:ascii="Times New Roman" w:hAnsi="Times New Roman" w:cs="Times New Roman"/>
+                <w:color w:val="000000"/>
+                <w:sz w:val="22"/>
+                <w:szCs w:val="22"/>
+              </w:rPr>
+              <w:t>0.044</w:t>
+            </w:r>
+          </w:p>
+        </w:tc>
+      </w:tr>
+      <w:tr>
+        <w:tc>
+          <w:tcPr>
+            <w:tcW w:w="3955" w:type="dxa"/>
+          </w:tcPr>
+          <w:p>
+            <w:pPr>
+              <w:rPr>
+                <w:rFonts w:ascii="Times New Roman" w:hAnsi="Times New Roman" w:cs="Times New Roman"/>
+              </w:rPr>
+            </w:pPr>
+            <w:r>
+              <w:rPr>
+                <w:rFonts w:ascii="Times New Roman" w:hAnsi="Times New Roman" w:cs="Times New Roman"/>
+              </w:rPr>
+              <w:t xml:space="preserve">   Married</w:t>
+            </w:r>
+          </w:p>
+        </w:tc>
+        <w:tc>
+          <w:tcPr>
+            <w:tcW w:w="2070" w:type="dxa"/>
+          </w:tcPr>
+          <w:p>
+            <w:pPr>
+              <w:jc w:val="center"/>
+              <w:rPr>
+                <w:rFonts w:ascii="Times New Roman" w:hAnsi="Times New Roman" w:cs="Times New Roman"/>
+                <w:color w:val="000000"/>
+                <w:sz w:val="22"/>
+                <w:szCs w:val="22"/>
+              </w:rPr>
+            </w:pPr>
+            <w:r>
+              <w:rPr>
+                <w:rFonts w:ascii="Times New Roman" w:hAnsi="Times New Roman" w:cs="Times New Roman"/>
+                <w:color w:val="000000"/>
+                <w:sz w:val="22"/>
+                <w:szCs w:val="22"/>
+              </w:rPr>
+              <w:t>6 (13.3)</w:t>
+            </w:r>
+          </w:p>
+        </w:tc>
+        <w:tc>
+          <w:tcPr>
+            <w:tcW w:w="2070" w:type="dxa"/>
+          </w:tcPr>
+          <w:p>
+            <w:pPr>
+              <w:jc w:val="center"/>
+              <w:rPr>
+                <w:rFonts w:ascii="Times New Roman" w:hAnsi="Times New Roman" w:cs="Times New Roman"/>
+                <w:color w:val="000000"/>
+                <w:sz w:val="22"/>
+                <w:szCs w:val="22"/>
+              </w:rPr>
+            </w:pPr>
+            <w:r>
+              <w:rPr>
+                <w:rFonts w:ascii="Times New Roman" w:hAnsi="Times New Roman" w:cs="Times New Roman"/>
+                <w:color w:val="000000"/>
+                <w:sz w:val="22"/>
+                <w:szCs w:val="22"/>
+              </w:rPr>
+              <w:t>60 (21.0)</w:t>
+            </w:r>
+          </w:p>
+        </w:tc>
+        <w:tc>
+          <w:tcPr>
+            <w:tcW w:w="1255" w:type="dxa"/>
+          </w:tcPr>
+          <w:p>
+            <w:pPr>
+              <w:jc w:val="center"/>
+              <w:rPr>
+                <w:rFonts w:ascii="Times New Roman" w:hAnsi="Times New Roman" w:cs="Times New Roman"/>
+              </w:rPr>
+            </w:pPr>
+          </w:p>
+        </w:tc>
+      </w:tr>
+      <w:tr>
+        <w:tc>
+          <w:tcPr>
+            <w:tcW w:w="3955" w:type="dxa"/>
+          </w:tcPr>
+          <w:p>
+            <w:pPr>
+              <w:rPr>
+                <w:rFonts w:ascii="Times New Roman" w:hAnsi="Times New Roman" w:cs="Times New Roman"/>
+              </w:rPr>
+            </w:pPr>
+            <w:r>
+              <w:rPr>
+                <w:rFonts w:ascii="Times New Roman" w:hAnsi="Times New Roman" w:cs="Times New Roman"/>
+              </w:rPr>
+              <w:t xml:space="preserve">   Separated</w:t>
+            </w:r>
+          </w:p>
+        </w:tc>
+        <w:tc>
+          <w:tcPr>
+            <w:tcW w:w="2070" w:type="dxa"/>
+          </w:tcPr>
+          <w:p>
+            <w:pPr>
+              <w:jc w:val="center"/>
+              <w:rPr>
+                <w:rFonts w:ascii="Times New Roman" w:hAnsi="Times New Roman" w:cs="Times New Roman"/>
+                <w:color w:val="000000"/>
+                <w:sz w:val="22"/>
+                <w:szCs w:val="22"/>
+              </w:rPr>
+            </w:pPr>
+            <w:r>
+              <w:rPr>
+                <w:rFonts w:ascii="Times New Roman" w:hAnsi="Times New Roman" w:cs="Times New Roman"/>
+                <w:color w:val="000000"/>
+                <w:sz w:val="22"/>
+                <w:szCs w:val="22"/>
+              </w:rPr>
+              <w:t>15 (33.3)</w:t>
+            </w:r>
+          </w:p>
+        </w:tc>
+        <w:tc>
+          <w:tcPr>
+            <w:tcW w:w="2070" w:type="dxa"/>
+          </w:tcPr>
+          <w:p>
+            <w:pPr>
+              <w:jc w:val="center"/>
+              <w:rPr>
+                <w:rFonts w:ascii="Times New Roman" w:hAnsi="Times New Roman" w:cs="Times New Roman"/>
+                <w:color w:val="000000"/>
+                <w:sz w:val="22"/>
+                <w:szCs w:val="22"/>
+              </w:rPr>
+            </w:pPr>
+            <w:r>
+              <w:rPr>
+                <w:rFonts w:ascii="Times New Roman" w:hAnsi="Times New Roman" w:cs="Times New Roman"/>
+                <w:color w:val="000000"/>
+                <w:sz w:val="22"/>
+                <w:szCs w:val="22"/>
+              </w:rPr>
+              <w:t>51 (17.8)</w:t>
+            </w:r>
+          </w:p>
+        </w:tc>
+        <w:tc>
+          <w:tcPr>
+            <w:tcW w:w="1255" w:type="dxa"/>
+          </w:tcPr>
+          <w:p>
+            <w:pPr>
+              <w:jc w:val="center"/>
+              <w:rPr>
+                <w:rFonts w:ascii="Times New Roman" w:hAnsi="Times New Roman" w:cs="Times New Roman"/>
+              </w:rPr>
+            </w:pPr>
+          </w:p>
+        </w:tc>
+      </w:tr>
+      <w:tr>
+        <w:tc>
+          <w:tcPr>
+            <w:tcW w:w="3955" w:type="dxa"/>
+          </w:tcPr>
+          <w:p>
+            <w:pPr>
+              <w:rPr>
+                <w:rFonts w:ascii="Times New Roman" w:hAnsi="Times New Roman" w:cs="Times New Roman"/>
+              </w:rPr>
+            </w:pPr>
+            <w:r>
+              <w:rPr>
+                <w:rFonts w:ascii="Times New Roman" w:hAnsi="Times New Roman" w:cs="Times New Roman"/>
+              </w:rPr>
+              <w:t xml:space="preserve">   Single</w:t>
+            </w:r>
+          </w:p>
+        </w:tc>
+        <w:tc>
+          <w:tcPr>
+            <w:tcW w:w="2070" w:type="dxa"/>
+          </w:tcPr>
+          <w:p>
+            <w:pPr>
+              <w:jc w:val="center"/>
+              <w:rPr>
+                <w:rFonts w:ascii="Times New Roman" w:hAnsi="Times New Roman" w:cs="Times New Roman"/>
+                <w:color w:val="000000"/>
+                <w:sz w:val="22"/>
+                <w:szCs w:val="22"/>
+              </w:rPr>
+            </w:pPr>
+            <w:r>
+              <w:rPr>
+                <w:rFonts w:ascii="Times New Roman" w:hAnsi="Times New Roman" w:cs="Times New Roman"/>
+                <w:color w:val="000000"/>
+                <w:sz w:val="22"/>
+                <w:szCs w:val="22"/>
+              </w:rPr>
+              <w:t>24 (53.3)</w:t>
+            </w:r>
+          </w:p>
+        </w:tc>
+        <w:tc>
+          <w:tcPr>
+            <w:tcW w:w="2070" w:type="dxa"/>
+          </w:tcPr>
+          <w:p>
+            <w:pPr>
+              <w:jc w:val="center"/>
+              <w:rPr>
+                <w:rFonts w:ascii="Times New Roman" w:hAnsi="Times New Roman" w:cs="Times New Roman"/>
+                <w:color w:val="000000"/>
+                <w:sz w:val="22"/>
+                <w:szCs w:val="22"/>
+              </w:rPr>
+            </w:pPr>
+            <w:r>
+              <w:rPr>
+                <w:rFonts w:ascii="Times New Roman" w:hAnsi="Times New Roman" w:cs="Times New Roman"/>
+                <w:color w:val="000000"/>
+                <w:sz w:val="22"/>
+                <w:szCs w:val="22"/>
+              </w:rPr>
+              <w:t>175 (61.2)</w:t>
+            </w:r>
+          </w:p>
+        </w:tc>
+        <w:tc>
+          <w:tcPr>
+            <w:tcW w:w="1255" w:type="dxa"/>
+          </w:tcPr>
+          <w:p>
+            <w:pPr>
+              <w:jc w:val="center"/>
+              <w:rPr>
+                <w:rFonts w:ascii="Times New Roman" w:hAnsi="Times New Roman" w:cs="Times New Roman"/>
+              </w:rPr>
+            </w:pPr>
+          </w:p>
+        </w:tc>
+      </w:tr>
+      <w:tr>
+        <w:tc>
+          <w:tcPr>
+            <w:tcW w:w="3955" w:type="dxa"/>
+            <w:shd w:val="clear" w:color="auto" w:fill="D9D9D9" w:themeFill="background1" w:themeFillShade="D9"/>
+          </w:tcPr>
+          <w:p>
+            <w:pPr>
+              <w:rPr>
+                <w:rFonts w:ascii="Times New Roman" w:hAnsi="Times New Roman" w:cs="Times New Roman"/>
+              </w:rPr>
+            </w:pPr>
+            <w:r>
+              <w:rPr>
+                <w:rFonts w:ascii="Times New Roman" w:hAnsi="Times New Roman" w:cs="Times New Roman"/>
+              </w:rPr>
+              <w:t>Number of children</w:t>
+            </w:r>
+            <w:r>
+              <w:rPr>
+                <w:rFonts w:ascii="Times New Roman" w:hAnsi="Times New Roman" w:cs="Times New Roman"/>
+              </w:rPr>
+              <w:t xml:space="preserve"> (mean (SD))</w:t>
+            </w:r>
+          </w:p>
+        </w:tc>
+        <w:tc>
+          <w:tcPr>
+            <w:tcW w:w="2070" w:type="dxa"/>
+            <w:shd w:val="clear" w:color="auto" w:fill="D9D9D9" w:themeFill="background1" w:themeFillShade="D9"/>
+          </w:tcPr>
+          <w:p>
+            <w:pPr>
+              <w:jc w:val="center"/>
+              <w:rPr>
+                <w:rFonts w:ascii="Times New Roman" w:hAnsi="Times New Roman" w:cs="Times New Roman"/>
+                <w:color w:val="000000"/>
+                <w:sz w:val="22"/>
+                <w:szCs w:val="22"/>
+              </w:rPr>
+            </w:pPr>
+            <w:r>
+              <w:rPr>
+                <w:rFonts w:ascii="Times New Roman" w:hAnsi="Times New Roman" w:cs="Times New Roman"/>
+                <w:color w:val="000000"/>
+                <w:sz w:val="22"/>
+                <w:szCs w:val="22"/>
+              </w:rPr>
+              <w:t>0.6 (1.1)</w:t>
+            </w:r>
+          </w:p>
+        </w:tc>
+        <w:tc>
+          <w:tcPr>
+            <w:tcW w:w="2070" w:type="dxa"/>
+            <w:shd w:val="clear" w:color="auto" w:fill="D9D9D9" w:themeFill="background1" w:themeFillShade="D9"/>
+          </w:tcPr>
+          <w:p>
+            <w:pPr>
+              <w:jc w:val="center"/>
+              <w:rPr>
+                <w:rFonts w:ascii="Times New Roman" w:hAnsi="Times New Roman" w:cs="Times New Roman"/>
+                <w:color w:val="000000"/>
+                <w:sz w:val="22"/>
+                <w:szCs w:val="22"/>
+              </w:rPr>
+            </w:pPr>
+            <w:r>
+              <w:rPr>
+                <w:rFonts w:ascii="Times New Roman" w:hAnsi="Times New Roman" w:cs="Times New Roman"/>
+                <w:color w:val="000000"/>
+                <w:sz w:val="22"/>
+                <w:szCs w:val="22"/>
+              </w:rPr>
+              <w:t>0.9 (1.4)</w:t>
+            </w:r>
+          </w:p>
+        </w:tc>
+        <w:tc>
+          <w:tcPr>
+            <w:tcW w:w="1255" w:type="dxa"/>
+            <w:shd w:val="clear" w:color="auto" w:fill="D9D9D9" w:themeFill="background1" w:themeFillShade="D9"/>
+          </w:tcPr>
+          <w:p>
+            <w:pPr>
+              <w:jc w:val="center"/>
+              <w:rPr>
+                <w:rFonts w:ascii="Times New Roman" w:hAnsi="Times New Roman" w:cs="Times New Roman"/>
+                <w:color w:val="000000"/>
+                <w:sz w:val="22"/>
+                <w:szCs w:val="22"/>
+              </w:rPr>
+            </w:pPr>
+            <w:r>
+              <w:rPr>
+                <w:rFonts w:ascii="Times New Roman" w:hAnsi="Times New Roman" w:cs="Times New Roman"/>
+                <w:color w:val="000000"/>
+                <w:sz w:val="22"/>
+                <w:szCs w:val="22"/>
+              </w:rPr>
+              <w:t>0.184</w:t>
+            </w:r>
+          </w:p>
+        </w:tc>
+      </w:tr>
+      <w:tr>
+        <w:tc>
+          <w:tcPr>
+            <w:tcW w:w="3955" w:type="dxa"/>
+          </w:tcPr>
+          <w:p>
+            <w:pPr>
+              <w:rPr>
+                <w:rFonts w:ascii="Times New Roman" w:hAnsi="Times New Roman" w:cs="Times New Roman"/>
+              </w:rPr>
+            </w:pPr>
+            <w:r>
+              <w:rPr>
+                <w:rFonts w:ascii="Times New Roman" w:hAnsi="Times New Roman" w:cs="Times New Roman"/>
+              </w:rPr>
+              <w:t>Years in Flint</w:t>
+            </w:r>
+            <w:r>
+              <w:rPr>
+                <w:rFonts w:ascii="Times New Roman" w:hAnsi="Times New Roman" w:cs="Times New Roman"/>
+              </w:rPr>
+              <w:t xml:space="preserve"> </w:t>
+            </w:r>
+            <w:r>
+              <w:rPr>
+                <w:rFonts w:ascii="Times New Roman" w:hAnsi="Times New Roman" w:cs="Times New Roman"/>
+              </w:rPr>
+              <w:t>(mean (SD))</w:t>
+            </w:r>
+          </w:p>
+        </w:tc>
+        <w:tc>
+          <w:tcPr>
+            <w:tcW w:w="2070" w:type="dxa"/>
+          </w:tcPr>
+          <w:p>
+            <w:pPr>
+              <w:jc w:val="center"/>
+              <w:rPr>
+                <w:rFonts w:ascii="Times New Roman" w:hAnsi="Times New Roman" w:cs="Times New Roman"/>
+                <w:color w:val="000000"/>
+                <w:sz w:val="22"/>
+                <w:szCs w:val="22"/>
+              </w:rPr>
+            </w:pPr>
+            <w:r>
+              <w:rPr>
+                <w:rFonts w:ascii="Times New Roman" w:hAnsi="Times New Roman" w:cs="Times New Roman"/>
+                <w:color w:val="000000"/>
+                <w:sz w:val="22"/>
+                <w:szCs w:val="22"/>
+              </w:rPr>
+              <w:t>39.5 (17.7)</w:t>
+            </w:r>
+          </w:p>
+        </w:tc>
+        <w:tc>
+          <w:tcPr>
+            <w:tcW w:w="2070" w:type="dxa"/>
+          </w:tcPr>
+          <w:p>
+            <w:pPr>
+              <w:jc w:val="center"/>
+              <w:rPr>
+                <w:rFonts w:ascii="Times New Roman" w:hAnsi="Times New Roman" w:cs="Times New Roman"/>
+                <w:color w:val="000000"/>
+                <w:sz w:val="22"/>
+                <w:szCs w:val="22"/>
+              </w:rPr>
+            </w:pPr>
+            <w:r>
+              <w:rPr>
+                <w:rFonts w:ascii="Times New Roman" w:hAnsi="Times New Roman" w:cs="Times New Roman"/>
+                <w:color w:val="000000"/>
+                <w:sz w:val="22"/>
+                <w:szCs w:val="22"/>
+              </w:rPr>
+              <w:t>33.5 (19.2)</w:t>
+            </w:r>
+          </w:p>
+        </w:tc>
+        <w:tc>
+          <w:tcPr>
+            <w:tcW w:w="1255" w:type="dxa"/>
+          </w:tcPr>
+          <w:p>
+            <w:pPr>
+              <w:jc w:val="center"/>
+              <w:rPr>
+                <w:rFonts w:ascii="Times New Roman" w:hAnsi="Times New Roman" w:cs="Times New Roman"/>
+                <w:color w:val="000000"/>
+                <w:sz w:val="22"/>
+                <w:szCs w:val="22"/>
+              </w:rPr>
+            </w:pPr>
+            <w:r>
+              <w:rPr>
+                <w:rFonts w:ascii="Times New Roman" w:hAnsi="Times New Roman" w:cs="Times New Roman"/>
+                <w:color w:val="000000"/>
+                <w:sz w:val="22"/>
+                <w:szCs w:val="22"/>
+              </w:rPr>
+              <w:t>0.041</w:t>
+            </w:r>
+          </w:p>
+        </w:tc>
+      </w:tr>
+      <w:tr>
+        <w:tc>
+          <w:tcPr>
+            <w:tcW w:w="3955" w:type="dxa"/>
+            <w:shd w:val="clear" w:color="auto" w:fill="D9D9D9" w:themeFill="background1" w:themeFillShade="D9"/>
+          </w:tcPr>
+          <w:p>
+            <w:pPr>
+              <w:rPr>
+                <w:rFonts w:ascii="Times New Roman" w:hAnsi="Times New Roman" w:cs="Times New Roman"/>
+              </w:rPr>
+            </w:pPr>
+            <w:r>
+              <w:rPr>
+                <w:rFonts w:ascii="Times New Roman" w:hAnsi="Times New Roman" w:cs="Times New Roman"/>
+              </w:rPr>
+              <w:t>Number of confidants</w:t>
+            </w:r>
+            <w:r>
+              <w:rPr>
+                <w:rFonts w:ascii="Times New Roman" w:hAnsi="Times New Roman" w:cs="Times New Roman"/>
+              </w:rPr>
+              <w:t xml:space="preserve"> </w:t>
+            </w:r>
+            <w:r>
+              <w:rPr>
+                <w:rFonts w:ascii="Times New Roman" w:hAnsi="Times New Roman" w:cs="Times New Roman"/>
+              </w:rPr>
+              <w:t>(mean (SD))</w:t>
+            </w:r>
+          </w:p>
+        </w:tc>
+        <w:tc>
+          <w:tcPr>
+            <w:tcW w:w="2070" w:type="dxa"/>
+            <w:shd w:val="clear" w:color="auto" w:fill="D9D9D9" w:themeFill="background1" w:themeFillShade="D9"/>
+          </w:tcPr>
+          <w:p>
+            <w:pPr>
+              <w:jc w:val="center"/>
+              <w:rPr>
+                <w:rFonts w:ascii="Times New Roman" w:hAnsi="Times New Roman" w:cs="Times New Roman"/>
+                <w:color w:val="000000"/>
+                <w:sz w:val="22"/>
+                <w:szCs w:val="22"/>
+              </w:rPr>
+            </w:pPr>
+            <w:r>
+              <w:rPr>
+                <w:rFonts w:ascii="Times New Roman" w:hAnsi="Times New Roman" w:cs="Times New Roman"/>
+                <w:color w:val="000000"/>
+                <w:sz w:val="22"/>
+                <w:szCs w:val="22"/>
+              </w:rPr>
+              <w:t>3.2 (3.2)</w:t>
+            </w:r>
+          </w:p>
+        </w:tc>
+        <w:tc>
+          <w:tcPr>
+            <w:tcW w:w="2070" w:type="dxa"/>
+            <w:shd w:val="clear" w:color="auto" w:fill="D9D9D9" w:themeFill="background1" w:themeFillShade="D9"/>
+          </w:tcPr>
+          <w:p>
+            <w:pPr>
+              <w:jc w:val="center"/>
+              <w:rPr>
+                <w:rFonts w:ascii="Times New Roman" w:hAnsi="Times New Roman" w:cs="Times New Roman"/>
+                <w:color w:val="000000"/>
+                <w:sz w:val="22"/>
+                <w:szCs w:val="22"/>
+              </w:rPr>
+            </w:pPr>
+            <w:r>
+              <w:rPr>
+                <w:rFonts w:ascii="Times New Roman" w:hAnsi="Times New Roman" w:cs="Times New Roman"/>
+                <w:color w:val="000000"/>
+                <w:sz w:val="22"/>
+                <w:szCs w:val="22"/>
+              </w:rPr>
+              <w:t>3.0 (2.1)</w:t>
+            </w:r>
+          </w:p>
+        </w:tc>
+        <w:tc>
+          <w:tcPr>
+            <w:tcW w:w="1255" w:type="dxa"/>
+            <w:shd w:val="clear" w:color="auto" w:fill="D9D9D9" w:themeFill="background1" w:themeFillShade="D9"/>
+          </w:tcPr>
+          <w:p>
+            <w:pPr>
+              <w:jc w:val="center"/>
+              <w:rPr>
+                <w:rFonts w:ascii="Times New Roman" w:hAnsi="Times New Roman" w:cs="Times New Roman"/>
+                <w:color w:val="000000"/>
+                <w:sz w:val="22"/>
+                <w:szCs w:val="22"/>
+              </w:rPr>
+            </w:pPr>
+            <w:r>
+              <w:rPr>
+                <w:rFonts w:ascii="Times New Roman" w:hAnsi="Times New Roman" w:cs="Times New Roman"/>
+                <w:color w:val="000000"/>
+                <w:sz w:val="22"/>
+                <w:szCs w:val="22"/>
+              </w:rPr>
+              <w:t>0.785</w:t>
+            </w:r>
+          </w:p>
+        </w:tc>
+      </w:tr>
+      <w:tr>
+        <w:tc>
+          <w:tcPr>
+            <w:tcW w:w="3955" w:type="dxa"/>
+          </w:tcPr>
+          <w:p>
+            <w:pPr>
+              <w:rPr>
+                <w:rFonts w:ascii="Times New Roman" w:hAnsi="Times New Roman" w:cs="Times New Roman"/>
+              </w:rPr>
+            </w:pPr>
+            <w:r>
+              <w:rPr>
+                <w:rFonts w:ascii="Times New Roman" w:hAnsi="Times New Roman" w:cs="Times New Roman"/>
+              </w:rPr>
+              <w:t>How long to notice</w:t>
+            </w:r>
+            <w:r>
+              <w:rPr>
+                <w:rFonts w:ascii="Times New Roman" w:hAnsi="Times New Roman" w:cs="Times New Roman"/>
+              </w:rPr>
+              <w:t xml:space="preserve"> </w:t>
+            </w:r>
+            <w:r>
+              <w:rPr>
+                <w:rFonts w:ascii="Times New Roman" w:hAnsi="Times New Roman" w:cs="Times New Roman"/>
+              </w:rPr>
+              <w:t>(mean (SD))</w:t>
+            </w:r>
+          </w:p>
+        </w:tc>
+        <w:tc>
+          <w:tcPr>
+            <w:tcW w:w="2070" w:type="dxa"/>
+          </w:tcPr>
+          <w:p>
+            <w:pPr>
+              <w:jc w:val="center"/>
+              <w:rPr>
+                <w:rFonts w:ascii="Times New Roman" w:hAnsi="Times New Roman" w:cs="Times New Roman"/>
+                <w:color w:val="000000"/>
+                <w:sz w:val="22"/>
+                <w:szCs w:val="22"/>
+              </w:rPr>
+            </w:pPr>
+            <w:r>
+              <w:rPr>
+                <w:rFonts w:ascii="Times New Roman" w:hAnsi="Times New Roman" w:cs="Times New Roman"/>
+                <w:color w:val="000000"/>
+                <w:sz w:val="22"/>
+                <w:szCs w:val="22"/>
+              </w:rPr>
+              <w:t>3.3 (5.3)</w:t>
+            </w:r>
+          </w:p>
+        </w:tc>
+        <w:tc>
+          <w:tcPr>
+            <w:tcW w:w="2070" w:type="dxa"/>
+          </w:tcPr>
+          <w:p>
+            <w:pPr>
+              <w:jc w:val="center"/>
+              <w:rPr>
+                <w:rFonts w:ascii="Times New Roman" w:hAnsi="Times New Roman" w:cs="Times New Roman"/>
+                <w:color w:val="000000"/>
+                <w:sz w:val="22"/>
+                <w:szCs w:val="22"/>
+              </w:rPr>
+            </w:pPr>
+            <w:r>
+              <w:rPr>
+                <w:rFonts w:ascii="Times New Roman" w:hAnsi="Times New Roman" w:cs="Times New Roman"/>
+                <w:color w:val="000000"/>
+                <w:sz w:val="22"/>
+                <w:szCs w:val="22"/>
+              </w:rPr>
+              <w:t>5.3 (6.7)</w:t>
+            </w:r>
+          </w:p>
+        </w:tc>
+        <w:tc>
+          <w:tcPr>
+            <w:tcW w:w="1255" w:type="dxa"/>
+          </w:tcPr>
+          <w:p>
+            <w:pPr>
+              <w:jc w:val="center"/>
+              <w:rPr>
+                <w:rFonts w:ascii="Times New Roman" w:hAnsi="Times New Roman" w:cs="Times New Roman"/>
+                <w:color w:val="000000"/>
+                <w:sz w:val="22"/>
+                <w:szCs w:val="22"/>
+              </w:rPr>
+            </w:pPr>
+            <w:r>
+              <w:rPr>
+                <w:rFonts w:ascii="Times New Roman" w:hAnsi="Times New Roman" w:cs="Times New Roman"/>
+                <w:color w:val="000000"/>
+                <w:sz w:val="22"/>
+                <w:szCs w:val="22"/>
+              </w:rPr>
+              <w:t>0.072</w:t>
+            </w:r>
+          </w:p>
+        </w:tc>
+      </w:tr>
+      <w:tr>
+        <w:tc>
+          <w:tcPr>
+            <w:tcW w:w="3955" w:type="dxa"/>
+            <w:shd w:val="clear" w:color="auto" w:fill="D9D9D9" w:themeFill="background1" w:themeFillShade="D9"/>
+          </w:tcPr>
+          <w:p>
+            <w:pPr>
+              <w:rPr>
+                <w:rFonts w:ascii="Times New Roman" w:hAnsi="Times New Roman" w:cs="Times New Roman"/>
+              </w:rPr>
+            </w:pPr>
+            <w:r>
+              <w:rPr>
+                <w:rFonts w:ascii="Times New Roman" w:hAnsi="Times New Roman" w:cs="Times New Roman"/>
+              </w:rPr>
+              <w:t>Received blood test</w:t>
+            </w:r>
+            <w:r>
+              <w:rPr>
+                <w:rFonts w:ascii="Times New Roman" w:hAnsi="Times New Roman" w:cs="Times New Roman"/>
+              </w:rPr>
+              <w:t xml:space="preserve"> </w:t>
+            </w:r>
+            <w:r>
+              <w:rPr>
+                <w:rFonts w:ascii="Times New Roman" w:hAnsi="Times New Roman" w:cs="Times New Roman"/>
+              </w:rPr>
+              <w:t>(N (%))</w:t>
+            </w:r>
+          </w:p>
+        </w:tc>
+        <w:tc>
+          <w:tcPr>
+            <w:tcW w:w="2070" w:type="dxa"/>
+            <w:shd w:val="clear" w:color="auto" w:fill="D9D9D9" w:themeFill="background1" w:themeFillShade="D9"/>
+          </w:tcPr>
+          <w:p>
+            <w:pPr>
+              <w:jc w:val="center"/>
+              <w:rPr>
+                <w:rFonts w:ascii="Times New Roman" w:hAnsi="Times New Roman" w:cs="Times New Roman"/>
+              </w:rPr>
+            </w:pPr>
+          </w:p>
+        </w:tc>
+        <w:tc>
+          <w:tcPr>
+            <w:tcW w:w="2070" w:type="dxa"/>
+            <w:shd w:val="clear" w:color="auto" w:fill="D9D9D9" w:themeFill="background1" w:themeFillShade="D9"/>
+          </w:tcPr>
+          <w:p>
+            <w:pPr>
+              <w:jc w:val="center"/>
+              <w:rPr>
+                <w:rFonts w:ascii="Times New Roman" w:hAnsi="Times New Roman" w:cs="Times New Roman"/>
+              </w:rPr>
+            </w:pPr>
+          </w:p>
+        </w:tc>
+        <w:tc>
+          <w:tcPr>
+            <w:tcW w:w="1255" w:type="dxa"/>
+            <w:shd w:val="clear" w:color="auto" w:fill="D9D9D9" w:themeFill="background1" w:themeFillShade="D9"/>
+          </w:tcPr>
+          <w:p>
+            <w:pPr>
+              <w:jc w:val="center"/>
+              <w:rPr>
+                <w:rFonts w:ascii="Times New Roman" w:hAnsi="Times New Roman" w:cs="Times New Roman"/>
+                <w:color w:val="000000"/>
+                <w:sz w:val="22"/>
+                <w:szCs w:val="22"/>
+              </w:rPr>
+            </w:pPr>
+            <w:r>
+              <w:rPr>
+                <w:rFonts w:ascii="Times New Roman" w:hAnsi="Times New Roman" w:cs="Times New Roman"/>
+                <w:color w:val="000000"/>
+                <w:sz w:val="22"/>
+                <w:szCs w:val="22"/>
+              </w:rPr>
+              <w:t>0.820</w:t>
+            </w:r>
+          </w:p>
+        </w:tc>
+      </w:tr>
+      <w:tr>
+        <w:tc>
+          <w:tcPr>
+            <w:tcW w:w="3955" w:type="dxa"/>
+            <w:shd w:val="clear" w:color="auto" w:fill="D9D9D9" w:themeFill="background1" w:themeFillShade="D9"/>
+          </w:tcPr>
+          <w:p>
+            <w:pPr>
+              <w:rPr>
+                <w:rFonts w:ascii="Times New Roman" w:hAnsi="Times New Roman" w:cs="Times New Roman"/>
+              </w:rPr>
+            </w:pPr>
+            <w:r>
+              <w:rPr>
+                <w:rFonts w:ascii="Times New Roman" w:hAnsi="Times New Roman" w:cs="Times New Roman"/>
+              </w:rPr>
+              <w:t xml:space="preserve">   Yes</w:t>
+            </w:r>
+          </w:p>
+        </w:tc>
+        <w:tc>
+          <w:tcPr>
+            <w:tcW w:w="2070" w:type="dxa"/>
+            <w:shd w:val="clear" w:color="auto" w:fill="D9D9D9" w:themeFill="background1" w:themeFillShade="D9"/>
+          </w:tcPr>
+          <w:p>
+            <w:pPr>
+              <w:jc w:val="center"/>
+              <w:rPr>
+                <w:rFonts w:ascii="Times New Roman" w:hAnsi="Times New Roman" w:cs="Times New Roman"/>
+                <w:color w:val="000000"/>
+                <w:sz w:val="22"/>
+                <w:szCs w:val="22"/>
+              </w:rPr>
+            </w:pPr>
+            <w:r>
+              <w:rPr>
+                <w:rFonts w:ascii="Times New Roman" w:hAnsi="Times New Roman" w:cs="Times New Roman"/>
+                <w:color w:val="000000"/>
+                <w:sz w:val="22"/>
+                <w:szCs w:val="22"/>
+              </w:rPr>
+              <w:t>16 (43.2)</w:t>
+            </w:r>
+          </w:p>
+        </w:tc>
+        <w:tc>
+          <w:tcPr>
+            <w:tcW w:w="2070" w:type="dxa"/>
+            <w:shd w:val="clear" w:color="auto" w:fill="D9D9D9" w:themeFill="background1" w:themeFillShade="D9"/>
+          </w:tcPr>
+          <w:p>
+            <w:pPr>
+              <w:jc w:val="center"/>
+              <w:rPr>
+                <w:rFonts w:ascii="Times New Roman" w:hAnsi="Times New Roman" w:cs="Times New Roman"/>
+                <w:color w:val="000000"/>
+                <w:sz w:val="22"/>
+                <w:szCs w:val="22"/>
+              </w:rPr>
+            </w:pPr>
+            <w:r>
+              <w:rPr>
+                <w:rFonts w:ascii="Times New Roman" w:hAnsi="Times New Roman" w:cs="Times New Roman"/>
+                <w:color w:val="000000"/>
+                <w:sz w:val="22"/>
+                <w:szCs w:val="22"/>
+              </w:rPr>
+              <w:t>115 (40.2)</w:t>
+            </w:r>
+          </w:p>
+        </w:tc>
+        <w:tc>
+          <w:tcPr>
+            <w:tcW w:w="1255" w:type="dxa"/>
+            <w:shd w:val="clear" w:color="auto" w:fill="D9D9D9" w:themeFill="background1" w:themeFillShade="D9"/>
+          </w:tcPr>
+          <w:p>
+            <w:pPr>
+              <w:jc w:val="center"/>
+              <w:rPr>
+                <w:rFonts w:ascii="Times New Roman" w:hAnsi="Times New Roman" w:cs="Times New Roman"/>
+              </w:rPr>
+            </w:pPr>
+          </w:p>
+        </w:tc>
+      </w:tr>
+      <w:tr>
+        <w:tc>
+          <w:tcPr>
+            <w:tcW w:w="3955" w:type="dxa"/>
+            <w:shd w:val="clear" w:color="auto" w:fill="D9D9D9" w:themeFill="background1" w:themeFillShade="D9"/>
+          </w:tcPr>
+          <w:p>
+            <w:pPr>
+              <w:rPr>
+                <w:rFonts w:ascii="Times New Roman" w:hAnsi="Times New Roman" w:cs="Times New Roman"/>
+              </w:rPr>
+            </w:pPr>
+            <w:r>
+              <w:rPr>
+                <w:rFonts w:ascii="Times New Roman" w:hAnsi="Times New Roman" w:cs="Times New Roman"/>
+              </w:rPr>
+              <w:t xml:space="preserve">   No</w:t>
+            </w:r>
+          </w:p>
+        </w:tc>
+        <w:tc>
+          <w:tcPr>
+            <w:tcW w:w="2070" w:type="dxa"/>
+            <w:shd w:val="clear" w:color="auto" w:fill="D9D9D9" w:themeFill="background1" w:themeFillShade="D9"/>
+          </w:tcPr>
+          <w:p>
+            <w:pPr>
+              <w:jc w:val="center"/>
+              <w:rPr>
+                <w:rFonts w:ascii="Times New Roman" w:hAnsi="Times New Roman" w:cs="Times New Roman"/>
+                <w:color w:val="000000"/>
+                <w:sz w:val="22"/>
+                <w:szCs w:val="22"/>
+              </w:rPr>
+            </w:pPr>
+            <w:r>
+              <w:rPr>
+                <w:rFonts w:ascii="Times New Roman" w:hAnsi="Times New Roman" w:cs="Times New Roman"/>
+                <w:color w:val="000000"/>
+                <w:sz w:val="22"/>
+                <w:szCs w:val="22"/>
+              </w:rPr>
+              <w:t>19 (51.4)</w:t>
+            </w:r>
+          </w:p>
+        </w:tc>
+        <w:tc>
+          <w:tcPr>
+            <w:tcW w:w="2070" w:type="dxa"/>
+            <w:shd w:val="clear" w:color="auto" w:fill="D9D9D9" w:themeFill="background1" w:themeFillShade="D9"/>
+          </w:tcPr>
+          <w:p>
+            <w:pPr>
+              <w:jc w:val="center"/>
+              <w:rPr>
+                <w:rFonts w:ascii="Times New Roman" w:hAnsi="Times New Roman" w:cs="Times New Roman"/>
+                <w:color w:val="000000"/>
+                <w:sz w:val="22"/>
+                <w:szCs w:val="22"/>
+              </w:rPr>
+            </w:pPr>
+            <w:r>
+              <w:rPr>
+                <w:rFonts w:ascii="Times New Roman" w:hAnsi="Times New Roman" w:cs="Times New Roman"/>
+                <w:color w:val="000000"/>
+                <w:sz w:val="22"/>
+                <w:szCs w:val="22"/>
+              </w:rPr>
+              <w:t>160 (55.9)</w:t>
+            </w:r>
+          </w:p>
+        </w:tc>
+        <w:tc>
+          <w:tcPr>
+            <w:tcW w:w="1255" w:type="dxa"/>
+            <w:shd w:val="clear" w:color="auto" w:fill="D9D9D9" w:themeFill="background1" w:themeFillShade="D9"/>
+          </w:tcPr>
+          <w:p>
+            <w:pPr>
+              <w:jc w:val="center"/>
+              <w:rPr>
+                <w:rFonts w:ascii="Times New Roman" w:hAnsi="Times New Roman" w:cs="Times New Roman"/>
+              </w:rPr>
+            </w:pPr>
+          </w:p>
+        </w:tc>
+      </w:tr>
+      <w:tr>
+        <w:tc>
+          <w:tcPr>
+            <w:tcW w:w="3955" w:type="dxa"/>
+            <w:shd w:val="clear" w:color="auto" w:fill="D9D9D9" w:themeFill="background1" w:themeFillShade="D9"/>
+          </w:tcPr>
+          <w:p>
+            <w:pPr>
+              <w:rPr>
+                <w:rFonts w:ascii="Times New Roman" w:hAnsi="Times New Roman" w:cs="Times New Roman"/>
+              </w:rPr>
+            </w:pPr>
+            <w:r>
+              <w:rPr>
+                <w:rFonts w:ascii="Times New Roman" w:hAnsi="Times New Roman" w:cs="Times New Roman"/>
+              </w:rPr>
+              <w:t xml:space="preserve">   Unsure</w:t>
+            </w:r>
+          </w:p>
+        </w:tc>
+        <w:tc>
+          <w:tcPr>
+            <w:tcW w:w="2070" w:type="dxa"/>
+            <w:shd w:val="clear" w:color="auto" w:fill="D9D9D9" w:themeFill="background1" w:themeFillShade="D9"/>
+          </w:tcPr>
+          <w:p>
+            <w:pPr>
+              <w:jc w:val="center"/>
+              <w:rPr>
+                <w:rFonts w:ascii="Times New Roman" w:hAnsi="Times New Roman" w:cs="Times New Roman"/>
+                <w:color w:val="000000"/>
+                <w:sz w:val="22"/>
+                <w:szCs w:val="22"/>
+              </w:rPr>
+            </w:pPr>
+            <w:r>
+              <w:rPr>
+                <w:rFonts w:ascii="Times New Roman" w:hAnsi="Times New Roman" w:cs="Times New Roman"/>
+                <w:color w:val="000000"/>
+                <w:sz w:val="22"/>
+                <w:szCs w:val="22"/>
+              </w:rPr>
+              <w:t>2 ( 5.4)</w:t>
+            </w:r>
+          </w:p>
+        </w:tc>
+        <w:tc>
+          <w:tcPr>
+            <w:tcW w:w="2070" w:type="dxa"/>
+            <w:shd w:val="clear" w:color="auto" w:fill="D9D9D9" w:themeFill="background1" w:themeFillShade="D9"/>
+          </w:tcPr>
+          <w:p>
+            <w:pPr>
+              <w:jc w:val="center"/>
+              <w:rPr>
+                <w:rFonts w:ascii="Times New Roman" w:hAnsi="Times New Roman" w:cs="Times New Roman"/>
+                <w:color w:val="000000"/>
+                <w:sz w:val="22"/>
+                <w:szCs w:val="22"/>
+              </w:rPr>
+            </w:pPr>
+            <w:r>
+              <w:rPr>
+                <w:rFonts w:ascii="Times New Roman" w:hAnsi="Times New Roman" w:cs="Times New Roman"/>
+                <w:color w:val="000000"/>
+                <w:sz w:val="22"/>
+                <w:szCs w:val="22"/>
+              </w:rPr>
+              <w:t>11 ( 3.8)</w:t>
+            </w:r>
+          </w:p>
+        </w:tc>
+        <w:tc>
+          <w:tcPr>
+            <w:tcW w:w="1255" w:type="dxa"/>
+            <w:shd w:val="clear" w:color="auto" w:fill="D9D9D9" w:themeFill="background1" w:themeFillShade="D9"/>
+          </w:tcPr>
+          <w:p>
+            <w:pPr>
+              <w:jc w:val="center"/>
+              <w:rPr>
+                <w:rFonts w:ascii="Times New Roman" w:hAnsi="Times New Roman" w:cs="Times New Roman"/>
+              </w:rPr>
+            </w:pPr>
+          </w:p>
+        </w:tc>
+      </w:tr>
+      <w:tr>
+        <w:tc>
+          <w:tcPr>
+            <w:tcW w:w="3955" w:type="dxa"/>
+          </w:tcPr>
+          <w:p>
+            <w:pPr>
+              <w:rPr>
+                <w:rFonts w:ascii="Times New Roman" w:hAnsi="Times New Roman" w:cs="Times New Roman"/>
+              </w:rPr>
+            </w:pPr>
+            <w:r>
+              <w:rPr>
+                <w:rFonts w:ascii="Times New Roman" w:hAnsi="Times New Roman" w:cs="Times New Roman"/>
+              </w:rPr>
+              <w:t>Elevated BLLs</w:t>
+            </w:r>
+            <w:r>
+              <w:rPr>
+                <w:rFonts w:ascii="Times New Roman" w:hAnsi="Times New Roman" w:cs="Times New Roman"/>
+              </w:rPr>
+              <w:t xml:space="preserve"> </w:t>
+            </w:r>
+            <w:r>
+              <w:rPr>
+                <w:rFonts w:ascii="Times New Roman" w:hAnsi="Times New Roman" w:cs="Times New Roman"/>
+              </w:rPr>
+              <w:t>(N (%))</w:t>
+            </w:r>
+          </w:p>
+        </w:tc>
+        <w:tc>
+          <w:tcPr>
+            <w:tcW w:w="2070" w:type="dxa"/>
+          </w:tcPr>
+          <w:p>
+            <w:pPr>
+              <w:jc w:val="center"/>
+              <w:rPr>
+                <w:rFonts w:ascii="Times New Roman" w:hAnsi="Times New Roman" w:cs="Times New Roman"/>
+              </w:rPr>
+            </w:pPr>
+          </w:p>
+        </w:tc>
+        <w:tc>
+          <w:tcPr>
+            <w:tcW w:w="2070" w:type="dxa"/>
+          </w:tcPr>
+          <w:p>
+            <w:pPr>
+              <w:jc w:val="center"/>
+              <w:rPr>
+                <w:rFonts w:ascii="Times New Roman" w:hAnsi="Times New Roman" w:cs="Times New Roman"/>
+              </w:rPr>
+            </w:pPr>
+          </w:p>
+        </w:tc>
+        <w:tc>
+          <w:tcPr>
+            <w:tcW w:w="1255" w:type="dxa"/>
+          </w:tcPr>
+          <w:p>
+            <w:pPr>
+              <w:jc w:val="center"/>
+              <w:rPr>
+                <w:rFonts w:ascii="Times New Roman" w:hAnsi="Times New Roman" w:cs="Times New Roman"/>
+                <w:color w:val="000000"/>
+                <w:sz w:val="22"/>
+                <w:szCs w:val="22"/>
+              </w:rPr>
+            </w:pPr>
+            <w:r>
+              <w:rPr>
+                <w:rFonts w:ascii="Times New Roman" w:hAnsi="Times New Roman" w:cs="Times New Roman"/>
+                <w:color w:val="000000"/>
+                <w:sz w:val="22"/>
+                <w:szCs w:val="22"/>
+              </w:rPr>
+              <w:t>0.529</w:t>
+            </w:r>
+          </w:p>
+        </w:tc>
+      </w:tr>
+      <w:tr>
+        <w:tc>
+          <w:tcPr>
+            <w:tcW w:w="3955" w:type="dxa"/>
+          </w:tcPr>
+          <w:p>
+            <w:pPr>
+              <w:rPr>
+                <w:rFonts w:ascii="Times New Roman" w:hAnsi="Times New Roman" w:cs="Times New Roman"/>
+              </w:rPr>
+            </w:pPr>
+            <w:r>
+              <w:rPr>
+                <w:rFonts w:ascii="Times New Roman" w:hAnsi="Times New Roman" w:cs="Times New Roman"/>
+              </w:rPr>
+              <w:t xml:space="preserve">   Yes</w:t>
+            </w:r>
+          </w:p>
+        </w:tc>
+        <w:tc>
+          <w:tcPr>
+            <w:tcW w:w="2070" w:type="dxa"/>
+          </w:tcPr>
+          <w:p>
+            <w:pPr>
+              <w:jc w:val="center"/>
+              <w:rPr>
+                <w:rFonts w:ascii="Times New Roman" w:hAnsi="Times New Roman" w:cs="Times New Roman"/>
+                <w:color w:val="000000"/>
+                <w:sz w:val="22"/>
+                <w:szCs w:val="22"/>
+              </w:rPr>
+            </w:pPr>
+            <w:r>
+              <w:rPr>
+                <w:rFonts w:ascii="Times New Roman" w:hAnsi="Times New Roman" w:cs="Times New Roman"/>
+                <w:color w:val="000000"/>
+                <w:sz w:val="22"/>
+                <w:szCs w:val="22"/>
+              </w:rPr>
+              <w:t>2 ( 6.2)</w:t>
+            </w:r>
+          </w:p>
+        </w:tc>
+        <w:tc>
+          <w:tcPr>
+            <w:tcW w:w="2070" w:type="dxa"/>
+          </w:tcPr>
+          <w:p>
+            <w:pPr>
+              <w:jc w:val="center"/>
+              <w:rPr>
+                <w:rFonts w:ascii="Times New Roman" w:hAnsi="Times New Roman" w:cs="Times New Roman"/>
+                <w:color w:val="000000"/>
+                <w:sz w:val="22"/>
+                <w:szCs w:val="22"/>
+              </w:rPr>
+            </w:pPr>
+            <w:r>
+              <w:rPr>
+                <w:rFonts w:ascii="Times New Roman" w:hAnsi="Times New Roman" w:cs="Times New Roman"/>
+                <w:color w:val="000000"/>
+                <w:sz w:val="22"/>
+                <w:szCs w:val="22"/>
+              </w:rPr>
+              <w:t>31 (10.8)</w:t>
+            </w:r>
+          </w:p>
+        </w:tc>
+        <w:tc>
+          <w:tcPr>
+            <w:tcW w:w="1255" w:type="dxa"/>
+          </w:tcPr>
+          <w:p>
+            <w:pPr>
+              <w:jc w:val="center"/>
+              <w:rPr>
+                <w:rFonts w:ascii="Times New Roman" w:hAnsi="Times New Roman" w:cs="Times New Roman"/>
+              </w:rPr>
+            </w:pPr>
+          </w:p>
+        </w:tc>
+      </w:tr>
+      <w:tr>
+        <w:tc>
+          <w:tcPr>
+            <w:tcW w:w="3955" w:type="dxa"/>
+          </w:tcPr>
+          <w:p>
+            <w:pPr>
+              <w:rPr>
+                <w:rFonts w:ascii="Times New Roman" w:hAnsi="Times New Roman" w:cs="Times New Roman"/>
+              </w:rPr>
+            </w:pPr>
+            <w:r>
+              <w:rPr>
+                <w:rFonts w:ascii="Times New Roman" w:hAnsi="Times New Roman" w:cs="Times New Roman"/>
+              </w:rPr>
+              <w:t xml:space="preserve">   No</w:t>
+            </w:r>
+          </w:p>
+        </w:tc>
+        <w:tc>
+          <w:tcPr>
+            <w:tcW w:w="2070" w:type="dxa"/>
+          </w:tcPr>
+          <w:p>
+            <w:pPr>
+              <w:jc w:val="center"/>
+              <w:rPr>
+                <w:rFonts w:ascii="Times New Roman" w:hAnsi="Times New Roman" w:cs="Times New Roman"/>
+                <w:color w:val="000000"/>
+                <w:sz w:val="22"/>
+                <w:szCs w:val="22"/>
+              </w:rPr>
+            </w:pPr>
+            <w:r>
+              <w:rPr>
+                <w:rFonts w:ascii="Times New Roman" w:hAnsi="Times New Roman" w:cs="Times New Roman"/>
+                <w:color w:val="000000"/>
+                <w:sz w:val="22"/>
+                <w:szCs w:val="22"/>
+              </w:rPr>
+              <w:t>30 (93.8)</w:t>
+            </w:r>
+          </w:p>
+        </w:tc>
+        <w:tc>
+          <w:tcPr>
+            <w:tcW w:w="2070" w:type="dxa"/>
+          </w:tcPr>
+          <w:p>
+            <w:pPr>
+              <w:jc w:val="center"/>
+              <w:rPr>
+                <w:rFonts w:ascii="Times New Roman" w:hAnsi="Times New Roman" w:cs="Times New Roman"/>
+                <w:color w:val="000000"/>
+                <w:sz w:val="22"/>
+                <w:szCs w:val="22"/>
+              </w:rPr>
+            </w:pPr>
+            <w:r>
+              <w:rPr>
+                <w:rFonts w:ascii="Times New Roman" w:hAnsi="Times New Roman" w:cs="Times New Roman"/>
+                <w:color w:val="000000"/>
+                <w:sz w:val="22"/>
+                <w:szCs w:val="22"/>
+              </w:rPr>
+              <w:t>250 (87.4)</w:t>
+            </w:r>
+          </w:p>
+        </w:tc>
+        <w:tc>
+          <w:tcPr>
+            <w:tcW w:w="1255" w:type="dxa"/>
+          </w:tcPr>
+          <w:p>
+            <w:pPr>
+              <w:jc w:val="center"/>
+              <w:rPr>
+                <w:rFonts w:ascii="Times New Roman" w:hAnsi="Times New Roman" w:cs="Times New Roman"/>
+              </w:rPr>
+            </w:pPr>
+          </w:p>
+        </w:tc>
+      </w:tr>
+      <w:tr>
+        <w:tc>
+          <w:tcPr>
+            <w:tcW w:w="3955" w:type="dxa"/>
+          </w:tcPr>
+          <w:p>
+            <w:pPr>
+              <w:rPr>
+                <w:rFonts w:ascii="Times New Roman" w:hAnsi="Times New Roman" w:cs="Times New Roman"/>
+              </w:rPr>
+            </w:pPr>
+            <w:r>
+              <w:rPr>
+                <w:rFonts w:ascii="Times New Roman" w:hAnsi="Times New Roman" w:cs="Times New Roman"/>
+              </w:rPr>
+              <w:t xml:space="preserve">   Unsure</w:t>
+            </w:r>
+          </w:p>
+        </w:tc>
+        <w:tc>
+          <w:tcPr>
+            <w:tcW w:w="2070" w:type="dxa"/>
+          </w:tcPr>
+          <w:p>
+            <w:pPr>
+              <w:jc w:val="center"/>
+              <w:rPr>
+                <w:rFonts w:ascii="Times New Roman" w:hAnsi="Times New Roman" w:cs="Times New Roman"/>
+                <w:color w:val="000000"/>
+                <w:sz w:val="22"/>
+                <w:szCs w:val="22"/>
+              </w:rPr>
+            </w:pPr>
+            <w:r>
+              <w:rPr>
+                <w:rFonts w:ascii="Times New Roman" w:hAnsi="Times New Roman" w:cs="Times New Roman"/>
+                <w:color w:val="000000"/>
+                <w:sz w:val="22"/>
+                <w:szCs w:val="22"/>
+              </w:rPr>
+              <w:t>0 ( 0.0)</w:t>
+            </w:r>
+          </w:p>
+        </w:tc>
+        <w:tc>
+          <w:tcPr>
+            <w:tcW w:w="2070" w:type="dxa"/>
+          </w:tcPr>
+          <w:p>
+            <w:pPr>
+              <w:jc w:val="center"/>
+              <w:rPr>
+                <w:rFonts w:ascii="Times New Roman" w:hAnsi="Times New Roman" w:cs="Times New Roman"/>
+                <w:color w:val="000000"/>
+                <w:sz w:val="22"/>
+                <w:szCs w:val="22"/>
+              </w:rPr>
+            </w:pPr>
+            <w:r>
+              <w:rPr>
+                <w:rFonts w:ascii="Times New Roman" w:hAnsi="Times New Roman" w:cs="Times New Roman"/>
+                <w:color w:val="000000"/>
+                <w:sz w:val="22"/>
+                <w:szCs w:val="22"/>
+              </w:rPr>
+              <w:t>5 ( 1.7)</w:t>
+            </w:r>
+          </w:p>
+        </w:tc>
+        <w:tc>
+          <w:tcPr>
+            <w:tcW w:w="1255" w:type="dxa"/>
+          </w:tcPr>
+          <w:p>
+            <w:pPr>
+              <w:jc w:val="center"/>
+              <w:rPr>
+                <w:rFonts w:ascii="Times New Roman" w:hAnsi="Times New Roman" w:cs="Times New Roman"/>
+              </w:rPr>
+            </w:pPr>
+          </w:p>
+        </w:tc>
+      </w:tr>
+      <w:tr>
+        <w:tc>
+          <w:tcPr>
+            <w:tcW w:w="3955" w:type="dxa"/>
+            <w:shd w:val="clear" w:color="auto" w:fill="D9D9D9" w:themeFill="background1" w:themeFillShade="D9"/>
+          </w:tcPr>
+          <w:p>
+            <w:pPr>
+              <w:rPr>
+                <w:rFonts w:ascii="Times New Roman" w:hAnsi="Times New Roman" w:cs="Times New Roman"/>
+              </w:rPr>
+            </w:pPr>
+            <w:r>
+              <w:rPr>
+                <w:rFonts w:ascii="Times New Roman" w:hAnsi="Times New Roman" w:cs="Times New Roman"/>
+              </w:rPr>
+              <w:t>Rashes</w:t>
+            </w:r>
+            <w:r>
+              <w:rPr>
+                <w:rFonts w:ascii="Times New Roman" w:hAnsi="Times New Roman" w:cs="Times New Roman"/>
+              </w:rPr>
+              <w:t xml:space="preserve"> </w:t>
+            </w:r>
+            <w:r>
+              <w:rPr>
+                <w:rFonts w:ascii="Times New Roman" w:hAnsi="Times New Roman" w:cs="Times New Roman"/>
+              </w:rPr>
+              <w:t>(N (%))</w:t>
+            </w:r>
+          </w:p>
+        </w:tc>
+        <w:tc>
+          <w:tcPr>
+            <w:tcW w:w="2070" w:type="dxa"/>
+            <w:shd w:val="clear" w:color="auto" w:fill="D9D9D9" w:themeFill="background1" w:themeFillShade="D9"/>
+          </w:tcPr>
+          <w:p>
+            <w:pPr>
+              <w:jc w:val="center"/>
+              <w:rPr>
+                <w:rFonts w:ascii="Times New Roman" w:hAnsi="Times New Roman" w:cs="Times New Roman"/>
+              </w:rPr>
+            </w:pPr>
+          </w:p>
+        </w:tc>
+        <w:tc>
+          <w:tcPr>
+            <w:tcW w:w="2070" w:type="dxa"/>
+            <w:shd w:val="clear" w:color="auto" w:fill="D9D9D9" w:themeFill="background1" w:themeFillShade="D9"/>
+          </w:tcPr>
+          <w:p>
+            <w:pPr>
+              <w:jc w:val="center"/>
+              <w:rPr>
+                <w:rFonts w:ascii="Times New Roman" w:hAnsi="Times New Roman" w:cs="Times New Roman"/>
+              </w:rPr>
+            </w:pPr>
+          </w:p>
+        </w:tc>
+        <w:tc>
+          <w:tcPr>
+            <w:tcW w:w="1255" w:type="dxa"/>
+            <w:shd w:val="clear" w:color="auto" w:fill="D9D9D9" w:themeFill="background1" w:themeFillShade="D9"/>
+          </w:tcPr>
+          <w:p>
+            <w:pPr>
+              <w:jc w:val="center"/>
+              <w:rPr>
+                <w:rFonts w:ascii="Times New Roman" w:hAnsi="Times New Roman" w:cs="Times New Roman"/>
+                <w:color w:val="000000"/>
+                <w:sz w:val="22"/>
+                <w:szCs w:val="22"/>
+              </w:rPr>
+            </w:pPr>
+            <w:r>
+              <w:rPr>
+                <w:rFonts w:ascii="Times New Roman" w:hAnsi="Times New Roman" w:cs="Times New Roman"/>
+                <w:color w:val="000000"/>
+                <w:sz w:val="22"/>
+                <w:szCs w:val="22"/>
+              </w:rPr>
+              <w:t>0.667</w:t>
+            </w:r>
+          </w:p>
+        </w:tc>
+      </w:tr>
+      <w:tr>
+        <w:tc>
+          <w:tcPr>
+            <w:tcW w:w="3955" w:type="dxa"/>
+            <w:shd w:val="clear" w:color="auto" w:fill="D9D9D9" w:themeFill="background1" w:themeFillShade="D9"/>
+          </w:tcPr>
+          <w:p>
+            <w:pPr>
+              <w:rPr>
+                <w:rFonts w:ascii="Times New Roman" w:hAnsi="Times New Roman" w:cs="Times New Roman"/>
+              </w:rPr>
+            </w:pPr>
+            <w:r>
+              <w:rPr>
+                <w:rFonts w:ascii="Times New Roman" w:hAnsi="Times New Roman" w:cs="Times New Roman"/>
+              </w:rPr>
+              <w:t xml:space="preserve">   Yes</w:t>
+            </w:r>
+          </w:p>
+        </w:tc>
+        <w:tc>
+          <w:tcPr>
+            <w:tcW w:w="2070" w:type="dxa"/>
+            <w:shd w:val="clear" w:color="auto" w:fill="D9D9D9" w:themeFill="background1" w:themeFillShade="D9"/>
+          </w:tcPr>
+          <w:p>
+            <w:pPr>
+              <w:jc w:val="center"/>
+              <w:rPr>
+                <w:rFonts w:ascii="Times New Roman" w:hAnsi="Times New Roman" w:cs="Times New Roman"/>
+                <w:color w:val="000000"/>
+                <w:sz w:val="22"/>
+                <w:szCs w:val="22"/>
+              </w:rPr>
+            </w:pPr>
+            <w:r>
+              <w:rPr>
+                <w:rFonts w:ascii="Times New Roman" w:hAnsi="Times New Roman" w:cs="Times New Roman"/>
+                <w:color w:val="000000"/>
+                <w:sz w:val="22"/>
+                <w:szCs w:val="22"/>
+              </w:rPr>
+              <w:t>20 (52.6)</w:t>
+            </w:r>
+          </w:p>
+        </w:tc>
+        <w:tc>
+          <w:tcPr>
+            <w:tcW w:w="2070" w:type="dxa"/>
+            <w:shd w:val="clear" w:color="auto" w:fill="D9D9D9" w:themeFill="background1" w:themeFillShade="D9"/>
+          </w:tcPr>
+          <w:p>
+            <w:pPr>
+              <w:jc w:val="center"/>
+              <w:rPr>
+                <w:rFonts w:ascii="Times New Roman" w:hAnsi="Times New Roman" w:cs="Times New Roman"/>
+                <w:color w:val="000000"/>
+                <w:sz w:val="22"/>
+                <w:szCs w:val="22"/>
+              </w:rPr>
+            </w:pPr>
+            <w:r>
+              <w:rPr>
+                <w:rFonts w:ascii="Times New Roman" w:hAnsi="Times New Roman" w:cs="Times New Roman"/>
+                <w:color w:val="000000"/>
+                <w:sz w:val="22"/>
+                <w:szCs w:val="22"/>
+              </w:rPr>
+              <w:t>139 (48.6)</w:t>
+            </w:r>
+          </w:p>
+        </w:tc>
+        <w:tc>
+          <w:tcPr>
+            <w:tcW w:w="1255" w:type="dxa"/>
+            <w:shd w:val="clear" w:color="auto" w:fill="D9D9D9" w:themeFill="background1" w:themeFillShade="D9"/>
+          </w:tcPr>
+          <w:p>
+            <w:pPr>
+              <w:jc w:val="center"/>
+              <w:rPr>
+                <w:rFonts w:ascii="Times New Roman" w:hAnsi="Times New Roman" w:cs="Times New Roman"/>
+              </w:rPr>
+            </w:pPr>
+          </w:p>
+        </w:tc>
+      </w:tr>
+      <w:tr>
+        <w:tc>
+          <w:tcPr>
+            <w:tcW w:w="3955" w:type="dxa"/>
+            <w:shd w:val="clear" w:color="auto" w:fill="D9D9D9" w:themeFill="background1" w:themeFillShade="D9"/>
+          </w:tcPr>
+          <w:p>
+            <w:pPr>
+              <w:rPr>
+                <w:rFonts w:ascii="Times New Roman" w:hAnsi="Times New Roman" w:cs="Times New Roman"/>
+              </w:rPr>
+            </w:pPr>
+            <w:r>
+              <w:rPr>
+                <w:rFonts w:ascii="Times New Roman" w:hAnsi="Times New Roman" w:cs="Times New Roman"/>
+              </w:rPr>
+              <w:t xml:space="preserve">   No</w:t>
+            </w:r>
+          </w:p>
+        </w:tc>
+        <w:tc>
+          <w:tcPr>
+            <w:tcW w:w="2070" w:type="dxa"/>
+            <w:shd w:val="clear" w:color="auto" w:fill="D9D9D9" w:themeFill="background1" w:themeFillShade="D9"/>
+          </w:tcPr>
+          <w:p>
+            <w:pPr>
+              <w:jc w:val="center"/>
+              <w:rPr>
+                <w:rFonts w:ascii="Times New Roman" w:hAnsi="Times New Roman" w:cs="Times New Roman"/>
+                <w:color w:val="000000"/>
+                <w:sz w:val="22"/>
+                <w:szCs w:val="22"/>
+              </w:rPr>
+            </w:pPr>
+            <w:r>
+              <w:rPr>
+                <w:rFonts w:ascii="Times New Roman" w:hAnsi="Times New Roman" w:cs="Times New Roman"/>
+                <w:color w:val="000000"/>
+                <w:sz w:val="22"/>
+                <w:szCs w:val="22"/>
+              </w:rPr>
+              <w:t>18 (47.4)</w:t>
+            </w:r>
+          </w:p>
+        </w:tc>
+        <w:tc>
+          <w:tcPr>
+            <w:tcW w:w="2070" w:type="dxa"/>
+            <w:shd w:val="clear" w:color="auto" w:fill="D9D9D9" w:themeFill="background1" w:themeFillShade="D9"/>
+          </w:tcPr>
+          <w:p>
+            <w:pPr>
+              <w:jc w:val="center"/>
+              <w:rPr>
+                <w:rFonts w:ascii="Times New Roman" w:hAnsi="Times New Roman" w:cs="Times New Roman"/>
+                <w:color w:val="000000"/>
+                <w:sz w:val="22"/>
+                <w:szCs w:val="22"/>
+              </w:rPr>
+            </w:pPr>
+            <w:r>
+              <w:rPr>
+                <w:rFonts w:ascii="Times New Roman" w:hAnsi="Times New Roman" w:cs="Times New Roman"/>
+                <w:color w:val="000000"/>
+                <w:sz w:val="22"/>
+                <w:szCs w:val="22"/>
+              </w:rPr>
+              <w:t>142 (49.7)</w:t>
+            </w:r>
+          </w:p>
+        </w:tc>
+        <w:tc>
+          <w:tcPr>
+            <w:tcW w:w="1255" w:type="dxa"/>
+            <w:shd w:val="clear" w:color="auto" w:fill="D9D9D9" w:themeFill="background1" w:themeFillShade="D9"/>
+          </w:tcPr>
+          <w:p>
+            <w:pPr>
+              <w:jc w:val="center"/>
+              <w:rPr>
+                <w:rFonts w:ascii="Times New Roman" w:hAnsi="Times New Roman" w:cs="Times New Roman"/>
+              </w:rPr>
+            </w:pPr>
+          </w:p>
+        </w:tc>
+      </w:tr>
+      <w:tr>
+        <w:tc>
+          <w:tcPr>
+            <w:tcW w:w="3955" w:type="dxa"/>
+            <w:shd w:val="clear" w:color="auto" w:fill="D9D9D9" w:themeFill="background1" w:themeFillShade="D9"/>
+          </w:tcPr>
+          <w:p>
+            <w:pPr>
+              <w:rPr>
+                <w:rFonts w:ascii="Times New Roman" w:hAnsi="Times New Roman" w:cs="Times New Roman"/>
+              </w:rPr>
+            </w:pPr>
+            <w:r>
+              <w:rPr>
+                <w:rFonts w:ascii="Times New Roman" w:hAnsi="Times New Roman" w:cs="Times New Roman"/>
+              </w:rPr>
+              <w:t xml:space="preserve">   Unsure</w:t>
+            </w:r>
+          </w:p>
+        </w:tc>
+        <w:tc>
+          <w:tcPr>
+            <w:tcW w:w="2070" w:type="dxa"/>
+            <w:shd w:val="clear" w:color="auto" w:fill="D9D9D9" w:themeFill="background1" w:themeFillShade="D9"/>
+          </w:tcPr>
+          <w:p>
+            <w:pPr>
+              <w:jc w:val="center"/>
+              <w:rPr>
+                <w:rFonts w:ascii="Times New Roman" w:hAnsi="Times New Roman" w:cs="Times New Roman"/>
+                <w:color w:val="000000"/>
+                <w:sz w:val="22"/>
+                <w:szCs w:val="22"/>
+              </w:rPr>
+            </w:pPr>
+            <w:r>
+              <w:rPr>
+                <w:rFonts w:ascii="Times New Roman" w:hAnsi="Times New Roman" w:cs="Times New Roman"/>
+                <w:color w:val="000000"/>
+                <w:sz w:val="22"/>
+                <w:szCs w:val="22"/>
+              </w:rPr>
+              <w:t>0 ( 0.0)</w:t>
+            </w:r>
+          </w:p>
+        </w:tc>
+        <w:tc>
+          <w:tcPr>
+            <w:tcW w:w="2070" w:type="dxa"/>
+            <w:shd w:val="clear" w:color="auto" w:fill="D9D9D9" w:themeFill="background1" w:themeFillShade="D9"/>
+          </w:tcPr>
+          <w:p>
+            <w:pPr>
+              <w:jc w:val="center"/>
+              <w:rPr>
+                <w:rFonts w:ascii="Times New Roman" w:hAnsi="Times New Roman" w:cs="Times New Roman"/>
+                <w:color w:val="000000"/>
+                <w:sz w:val="22"/>
+                <w:szCs w:val="22"/>
+              </w:rPr>
+            </w:pPr>
+            <w:r>
+              <w:rPr>
+                <w:rFonts w:ascii="Times New Roman" w:hAnsi="Times New Roman" w:cs="Times New Roman"/>
+                <w:color w:val="000000"/>
+                <w:sz w:val="22"/>
+                <w:szCs w:val="22"/>
+              </w:rPr>
+              <w:t>5 ( 1.7)</w:t>
+            </w:r>
+          </w:p>
+        </w:tc>
+        <w:tc>
+          <w:tcPr>
+            <w:tcW w:w="1255" w:type="dxa"/>
+            <w:shd w:val="clear" w:color="auto" w:fill="D9D9D9" w:themeFill="background1" w:themeFillShade="D9"/>
+          </w:tcPr>
+          <w:p>
+            <w:pPr>
+              <w:jc w:val="center"/>
+              <w:rPr>
+                <w:rFonts w:ascii="Times New Roman" w:hAnsi="Times New Roman" w:cs="Times New Roman"/>
+              </w:rPr>
+            </w:pPr>
+          </w:p>
+        </w:tc>
+      </w:tr>
+      <w:tr>
+        <w:tc>
+          <w:tcPr>
+            <w:tcW w:w="3955" w:type="dxa"/>
+          </w:tcPr>
+          <w:p>
+            <w:pPr>
+              <w:rPr>
+                <w:rFonts w:ascii="Times New Roman" w:hAnsi="Times New Roman" w:cs="Times New Roman"/>
+              </w:rPr>
+            </w:pPr>
+            <w:r>
+              <w:rPr>
+                <w:rFonts w:ascii="Times New Roman" w:hAnsi="Times New Roman" w:cs="Times New Roman"/>
+              </w:rPr>
+              <w:t>Hair loss</w:t>
+            </w:r>
+            <w:r>
+              <w:rPr>
+                <w:rFonts w:ascii="Times New Roman" w:hAnsi="Times New Roman" w:cs="Times New Roman"/>
+              </w:rPr>
+              <w:t xml:space="preserve"> </w:t>
+            </w:r>
+            <w:r>
+              <w:rPr>
+                <w:rFonts w:ascii="Times New Roman" w:hAnsi="Times New Roman" w:cs="Times New Roman"/>
+              </w:rPr>
+              <w:t>(N (%))</w:t>
+            </w:r>
+          </w:p>
+        </w:tc>
+        <w:tc>
+          <w:tcPr>
+            <w:tcW w:w="2070" w:type="dxa"/>
+          </w:tcPr>
+          <w:p>
+            <w:pPr>
+              <w:jc w:val="center"/>
+              <w:rPr>
+                <w:rFonts w:ascii="Times New Roman" w:hAnsi="Times New Roman" w:cs="Times New Roman"/>
+              </w:rPr>
+            </w:pPr>
+          </w:p>
+        </w:tc>
+        <w:tc>
+          <w:tcPr>
+            <w:tcW w:w="2070" w:type="dxa"/>
+          </w:tcPr>
+          <w:p>
+            <w:pPr>
+              <w:jc w:val="center"/>
+              <w:rPr>
+                <w:rFonts w:ascii="Times New Roman" w:hAnsi="Times New Roman" w:cs="Times New Roman"/>
+              </w:rPr>
+            </w:pPr>
+          </w:p>
+        </w:tc>
+        <w:tc>
+          <w:tcPr>
+            <w:tcW w:w="1255" w:type="dxa"/>
+          </w:tcPr>
+          <w:p>
+            <w:pPr>
+              <w:jc w:val="center"/>
+              <w:rPr>
+                <w:rFonts w:ascii="Times New Roman" w:hAnsi="Times New Roman" w:cs="Times New Roman"/>
+                <w:color w:val="000000"/>
+                <w:sz w:val="22"/>
+                <w:szCs w:val="22"/>
+              </w:rPr>
+            </w:pPr>
+            <w:r>
+              <w:rPr>
+                <w:rFonts w:ascii="Times New Roman" w:hAnsi="Times New Roman" w:cs="Times New Roman"/>
+                <w:color w:val="000000"/>
+                <w:sz w:val="22"/>
+                <w:szCs w:val="22"/>
+              </w:rPr>
+              <w:t>0.218</w:t>
+            </w:r>
+          </w:p>
+        </w:tc>
+      </w:tr>
+      <w:tr>
+        <w:tc>
+          <w:tcPr>
+            <w:tcW w:w="3955" w:type="dxa"/>
+          </w:tcPr>
+          <w:p>
+            <w:pPr>
+              <w:rPr>
+                <w:rFonts w:ascii="Times New Roman" w:hAnsi="Times New Roman" w:cs="Times New Roman"/>
+              </w:rPr>
+            </w:pPr>
+            <w:r>
+              <w:rPr>
+                <w:rFonts w:ascii="Times New Roman" w:hAnsi="Times New Roman" w:cs="Times New Roman"/>
+              </w:rPr>
+              <w:t xml:space="preserve">   Yes</w:t>
+            </w:r>
+          </w:p>
+        </w:tc>
+        <w:tc>
+          <w:tcPr>
+            <w:tcW w:w="2070" w:type="dxa"/>
+          </w:tcPr>
+          <w:p>
+            <w:pPr>
+              <w:jc w:val="center"/>
+              <w:rPr>
+                <w:rFonts w:ascii="Times New Roman" w:hAnsi="Times New Roman" w:cs="Times New Roman"/>
+                <w:color w:val="000000"/>
+                <w:sz w:val="22"/>
+                <w:szCs w:val="22"/>
+              </w:rPr>
+            </w:pPr>
+            <w:r>
+              <w:rPr>
+                <w:rFonts w:ascii="Times New Roman" w:hAnsi="Times New Roman" w:cs="Times New Roman"/>
+                <w:color w:val="000000"/>
+                <w:sz w:val="22"/>
+                <w:szCs w:val="22"/>
+              </w:rPr>
+              <w:t>11 (29.7)</w:t>
+            </w:r>
+          </w:p>
+        </w:tc>
+        <w:tc>
+          <w:tcPr>
+            <w:tcW w:w="2070" w:type="dxa"/>
+          </w:tcPr>
+          <w:p>
+            <w:pPr>
+              <w:jc w:val="center"/>
+              <w:rPr>
+                <w:rFonts w:ascii="Times New Roman" w:hAnsi="Times New Roman" w:cs="Times New Roman"/>
+                <w:color w:val="000000"/>
+                <w:sz w:val="22"/>
+                <w:szCs w:val="22"/>
+              </w:rPr>
+            </w:pPr>
+            <w:r>
+              <w:rPr>
+                <w:rFonts w:ascii="Times New Roman" w:hAnsi="Times New Roman" w:cs="Times New Roman"/>
+                <w:color w:val="000000"/>
+                <w:sz w:val="22"/>
+                <w:szCs w:val="22"/>
+              </w:rPr>
+              <w:t>123 (43.0)</w:t>
+            </w:r>
+          </w:p>
+        </w:tc>
+        <w:tc>
+          <w:tcPr>
+            <w:tcW w:w="1255" w:type="dxa"/>
+          </w:tcPr>
+          <w:p>
+            <w:pPr>
+              <w:jc w:val="center"/>
+              <w:rPr>
+                <w:rFonts w:ascii="Times New Roman" w:hAnsi="Times New Roman" w:cs="Times New Roman"/>
+              </w:rPr>
+            </w:pPr>
+          </w:p>
+        </w:tc>
+      </w:tr>
+      <w:tr>
+        <w:tc>
+          <w:tcPr>
+            <w:tcW w:w="3955" w:type="dxa"/>
+          </w:tcPr>
+          <w:p>
+            <w:pPr>
+              <w:rPr>
+                <w:rFonts w:ascii="Times New Roman" w:hAnsi="Times New Roman" w:cs="Times New Roman"/>
+              </w:rPr>
+            </w:pPr>
+            <w:r>
+              <w:rPr>
+                <w:rFonts w:ascii="Times New Roman" w:hAnsi="Times New Roman" w:cs="Times New Roman"/>
+              </w:rPr>
+              <w:t xml:space="preserve">   No</w:t>
+            </w:r>
+          </w:p>
+        </w:tc>
+        <w:tc>
+          <w:tcPr>
+            <w:tcW w:w="2070" w:type="dxa"/>
+          </w:tcPr>
+          <w:p>
+            <w:pPr>
+              <w:jc w:val="center"/>
+              <w:rPr>
+                <w:rFonts w:ascii="Times New Roman" w:hAnsi="Times New Roman" w:cs="Times New Roman"/>
+                <w:color w:val="000000"/>
+                <w:sz w:val="22"/>
+                <w:szCs w:val="22"/>
+              </w:rPr>
+            </w:pPr>
+            <w:r>
+              <w:rPr>
+                <w:rFonts w:ascii="Times New Roman" w:hAnsi="Times New Roman" w:cs="Times New Roman"/>
+                <w:color w:val="000000"/>
+                <w:sz w:val="22"/>
+                <w:szCs w:val="22"/>
+              </w:rPr>
+              <w:t>24 (64.9)</w:t>
+            </w:r>
+          </w:p>
+        </w:tc>
+        <w:tc>
+          <w:tcPr>
+            <w:tcW w:w="2070" w:type="dxa"/>
+          </w:tcPr>
+          <w:p>
+            <w:pPr>
+              <w:jc w:val="center"/>
+              <w:rPr>
+                <w:rFonts w:ascii="Times New Roman" w:hAnsi="Times New Roman" w:cs="Times New Roman"/>
+                <w:color w:val="000000"/>
+                <w:sz w:val="22"/>
+                <w:szCs w:val="22"/>
+              </w:rPr>
+            </w:pPr>
+            <w:r>
+              <w:rPr>
+                <w:rFonts w:ascii="Times New Roman" w:hAnsi="Times New Roman" w:cs="Times New Roman"/>
+                <w:color w:val="000000"/>
+                <w:sz w:val="22"/>
+                <w:szCs w:val="22"/>
+              </w:rPr>
+              <w:t>156 (54.5)</w:t>
+            </w:r>
+          </w:p>
+        </w:tc>
+        <w:tc>
+          <w:tcPr>
+            <w:tcW w:w="1255" w:type="dxa"/>
+          </w:tcPr>
+          <w:p>
+            <w:pPr>
+              <w:jc w:val="center"/>
+              <w:rPr>
+                <w:rFonts w:ascii="Times New Roman" w:hAnsi="Times New Roman" w:cs="Times New Roman"/>
+              </w:rPr>
+            </w:pPr>
+          </w:p>
+        </w:tc>
+      </w:tr>
+      <w:tr>
+        <w:tc>
+          <w:tcPr>
+            <w:tcW w:w="3955" w:type="dxa"/>
+          </w:tcPr>
+          <w:p>
+            <w:pPr>
+              <w:rPr>
+                <w:rFonts w:ascii="Times New Roman" w:hAnsi="Times New Roman" w:cs="Times New Roman"/>
+              </w:rPr>
+            </w:pPr>
+            <w:r>
+              <w:rPr>
+                <w:rFonts w:ascii="Times New Roman" w:hAnsi="Times New Roman" w:cs="Times New Roman"/>
+              </w:rPr>
+              <w:lastRenderedPageBreak/>
+              <w:t xml:space="preserve">   Unsure</w:t>
+            </w:r>
+          </w:p>
+        </w:tc>
+        <w:tc>
+          <w:tcPr>
+            <w:tcW w:w="2070" w:type="dxa"/>
+          </w:tcPr>
+          <w:p>
+            <w:pPr>
+              <w:jc w:val="center"/>
+              <w:rPr>
+                <w:rFonts w:ascii="Times New Roman" w:hAnsi="Times New Roman" w:cs="Times New Roman"/>
+                <w:color w:val="000000"/>
+                <w:sz w:val="22"/>
+                <w:szCs w:val="22"/>
+              </w:rPr>
+            </w:pPr>
+            <w:r>
+              <w:rPr>
+                <w:rFonts w:ascii="Times New Roman" w:hAnsi="Times New Roman" w:cs="Times New Roman"/>
+                <w:color w:val="000000"/>
+                <w:sz w:val="22"/>
+                <w:szCs w:val="22"/>
+              </w:rPr>
+              <w:t>2 ( 5.4)</w:t>
+            </w:r>
+          </w:p>
+        </w:tc>
+        <w:tc>
+          <w:tcPr>
+            <w:tcW w:w="2070" w:type="dxa"/>
+          </w:tcPr>
+          <w:p>
+            <w:pPr>
+              <w:jc w:val="center"/>
+              <w:rPr>
+                <w:rFonts w:ascii="Times New Roman" w:hAnsi="Times New Roman" w:cs="Times New Roman"/>
+                <w:color w:val="000000"/>
+                <w:sz w:val="22"/>
+                <w:szCs w:val="22"/>
+              </w:rPr>
+            </w:pPr>
+            <w:r>
+              <w:rPr>
+                <w:rFonts w:ascii="Times New Roman" w:hAnsi="Times New Roman" w:cs="Times New Roman"/>
+                <w:color w:val="000000"/>
+                <w:sz w:val="22"/>
+                <w:szCs w:val="22"/>
+              </w:rPr>
+              <w:t>7 ( 2.4)</w:t>
+            </w:r>
+          </w:p>
+        </w:tc>
+        <w:tc>
+          <w:tcPr>
+            <w:tcW w:w="1255" w:type="dxa"/>
+          </w:tcPr>
+          <w:p>
+            <w:pPr>
+              <w:jc w:val="center"/>
+              <w:rPr>
+                <w:rFonts w:ascii="Times New Roman" w:hAnsi="Times New Roman" w:cs="Times New Roman"/>
+              </w:rPr>
+            </w:pPr>
+          </w:p>
+        </w:tc>
+      </w:tr>
+      <w:tr>
+        <w:tc>
+          <w:tcPr>
+            <w:tcW w:w="3955" w:type="dxa"/>
+            <w:shd w:val="clear" w:color="auto" w:fill="D9D9D9" w:themeFill="background1" w:themeFillShade="D9"/>
+          </w:tcPr>
+          <w:p>
+            <w:pPr>
+              <w:rPr>
+                <w:rFonts w:ascii="Times New Roman" w:hAnsi="Times New Roman" w:cs="Times New Roman"/>
+              </w:rPr>
+            </w:pPr>
+            <w:r>
+              <w:rPr>
+                <w:rFonts w:ascii="Times New Roman" w:hAnsi="Times New Roman" w:cs="Times New Roman"/>
+              </w:rPr>
+              <w:t>Nausea</w:t>
+            </w:r>
+            <w:r>
+              <w:rPr>
+                <w:rFonts w:ascii="Times New Roman" w:hAnsi="Times New Roman" w:cs="Times New Roman"/>
+              </w:rPr>
+              <w:t xml:space="preserve"> </w:t>
+            </w:r>
+            <w:r>
+              <w:rPr>
+                <w:rFonts w:ascii="Times New Roman" w:hAnsi="Times New Roman" w:cs="Times New Roman"/>
+              </w:rPr>
+              <w:t>(N (%))</w:t>
+            </w:r>
+          </w:p>
+        </w:tc>
+        <w:tc>
+          <w:tcPr>
+            <w:tcW w:w="2070" w:type="dxa"/>
+            <w:shd w:val="clear" w:color="auto" w:fill="D9D9D9" w:themeFill="background1" w:themeFillShade="D9"/>
+          </w:tcPr>
+          <w:p>
+            <w:pPr>
+              <w:jc w:val="center"/>
+              <w:rPr>
+                <w:rFonts w:ascii="Times New Roman" w:hAnsi="Times New Roman" w:cs="Times New Roman"/>
+              </w:rPr>
+            </w:pPr>
+          </w:p>
+        </w:tc>
+        <w:tc>
+          <w:tcPr>
+            <w:tcW w:w="2070" w:type="dxa"/>
+            <w:shd w:val="clear" w:color="auto" w:fill="D9D9D9" w:themeFill="background1" w:themeFillShade="D9"/>
+          </w:tcPr>
+          <w:p>
+            <w:pPr>
+              <w:jc w:val="center"/>
+              <w:rPr>
+                <w:rFonts w:ascii="Times New Roman" w:hAnsi="Times New Roman" w:cs="Times New Roman"/>
+              </w:rPr>
+            </w:pPr>
+          </w:p>
+        </w:tc>
+        <w:tc>
+          <w:tcPr>
+            <w:tcW w:w="1255" w:type="dxa"/>
+            <w:shd w:val="clear" w:color="auto" w:fill="D9D9D9" w:themeFill="background1" w:themeFillShade="D9"/>
+          </w:tcPr>
+          <w:p>
+            <w:pPr>
+              <w:jc w:val="center"/>
+              <w:rPr>
+                <w:rFonts w:ascii="Times New Roman" w:hAnsi="Times New Roman" w:cs="Times New Roman"/>
+                <w:color w:val="000000"/>
+                <w:sz w:val="22"/>
+                <w:szCs w:val="22"/>
+              </w:rPr>
+            </w:pPr>
+            <w:r>
+              <w:rPr>
+                <w:rFonts w:ascii="Times New Roman" w:hAnsi="Times New Roman" w:cs="Times New Roman"/>
+                <w:color w:val="000000"/>
+                <w:sz w:val="22"/>
+                <w:szCs w:val="22"/>
+              </w:rPr>
+              <w:t>0.496</w:t>
+            </w:r>
+          </w:p>
+        </w:tc>
+      </w:tr>
+      <w:tr>
+        <w:tc>
+          <w:tcPr>
+            <w:tcW w:w="3955" w:type="dxa"/>
+            <w:shd w:val="clear" w:color="auto" w:fill="D9D9D9" w:themeFill="background1" w:themeFillShade="D9"/>
+          </w:tcPr>
+          <w:p>
+            <w:pPr>
+              <w:rPr>
+                <w:rFonts w:ascii="Times New Roman" w:hAnsi="Times New Roman" w:cs="Times New Roman"/>
+              </w:rPr>
+            </w:pPr>
+            <w:r>
+              <w:rPr>
+                <w:rFonts w:ascii="Times New Roman" w:hAnsi="Times New Roman" w:cs="Times New Roman"/>
+              </w:rPr>
+              <w:t xml:space="preserve">   Yes</w:t>
+            </w:r>
+          </w:p>
+        </w:tc>
+        <w:tc>
+          <w:tcPr>
+            <w:tcW w:w="2070" w:type="dxa"/>
+            <w:shd w:val="clear" w:color="auto" w:fill="D9D9D9" w:themeFill="background1" w:themeFillShade="D9"/>
+          </w:tcPr>
+          <w:p>
+            <w:pPr>
+              <w:jc w:val="center"/>
+              <w:rPr>
+                <w:rFonts w:ascii="Times New Roman" w:hAnsi="Times New Roman" w:cs="Times New Roman"/>
+                <w:color w:val="000000"/>
+                <w:sz w:val="22"/>
+                <w:szCs w:val="22"/>
+              </w:rPr>
+            </w:pPr>
+            <w:r>
+              <w:rPr>
+                <w:rFonts w:ascii="Times New Roman" w:hAnsi="Times New Roman" w:cs="Times New Roman"/>
+                <w:color w:val="000000"/>
+                <w:sz w:val="22"/>
+                <w:szCs w:val="22"/>
+              </w:rPr>
+              <w:t>4 (23.5)</w:t>
+            </w:r>
+          </w:p>
+        </w:tc>
+        <w:tc>
+          <w:tcPr>
+            <w:tcW w:w="2070" w:type="dxa"/>
+            <w:shd w:val="clear" w:color="auto" w:fill="D9D9D9" w:themeFill="background1" w:themeFillShade="D9"/>
+          </w:tcPr>
+          <w:p>
+            <w:pPr>
+              <w:jc w:val="center"/>
+              <w:rPr>
+                <w:rFonts w:ascii="Times New Roman" w:hAnsi="Times New Roman" w:cs="Times New Roman"/>
+                <w:color w:val="000000"/>
+                <w:sz w:val="22"/>
+                <w:szCs w:val="22"/>
+              </w:rPr>
+            </w:pPr>
+            <w:r>
+              <w:rPr>
+                <w:rFonts w:ascii="Times New Roman" w:hAnsi="Times New Roman" w:cs="Times New Roman"/>
+                <w:color w:val="000000"/>
+                <w:sz w:val="22"/>
+                <w:szCs w:val="22"/>
+              </w:rPr>
+              <w:t>98 (34.3)</w:t>
+            </w:r>
+          </w:p>
+        </w:tc>
+        <w:tc>
+          <w:tcPr>
+            <w:tcW w:w="1255" w:type="dxa"/>
+            <w:shd w:val="clear" w:color="auto" w:fill="D9D9D9" w:themeFill="background1" w:themeFillShade="D9"/>
+          </w:tcPr>
+          <w:p>
+            <w:pPr>
+              <w:jc w:val="center"/>
+              <w:rPr>
+                <w:rFonts w:ascii="Times New Roman" w:hAnsi="Times New Roman" w:cs="Times New Roman"/>
+              </w:rPr>
+            </w:pPr>
+          </w:p>
+        </w:tc>
+      </w:tr>
+      <w:tr>
+        <w:tc>
+          <w:tcPr>
+            <w:tcW w:w="3955" w:type="dxa"/>
+            <w:shd w:val="clear" w:color="auto" w:fill="D9D9D9" w:themeFill="background1" w:themeFillShade="D9"/>
+          </w:tcPr>
+          <w:p>
+            <w:pPr>
+              <w:rPr>
+                <w:rFonts w:ascii="Times New Roman" w:hAnsi="Times New Roman" w:cs="Times New Roman"/>
+              </w:rPr>
+            </w:pPr>
+            <w:r>
+              <w:rPr>
+                <w:rFonts w:ascii="Times New Roman" w:hAnsi="Times New Roman" w:cs="Times New Roman"/>
+              </w:rPr>
+              <w:t xml:space="preserve">   No</w:t>
+            </w:r>
+          </w:p>
+        </w:tc>
+        <w:tc>
+          <w:tcPr>
+            <w:tcW w:w="2070" w:type="dxa"/>
+            <w:shd w:val="clear" w:color="auto" w:fill="D9D9D9" w:themeFill="background1" w:themeFillShade="D9"/>
+          </w:tcPr>
+          <w:p>
+            <w:pPr>
+              <w:jc w:val="center"/>
+              <w:rPr>
+                <w:rFonts w:ascii="Times New Roman" w:hAnsi="Times New Roman" w:cs="Times New Roman"/>
+                <w:color w:val="000000"/>
+                <w:sz w:val="22"/>
+                <w:szCs w:val="22"/>
+              </w:rPr>
+            </w:pPr>
+            <w:r>
+              <w:rPr>
+                <w:rFonts w:ascii="Times New Roman" w:hAnsi="Times New Roman" w:cs="Times New Roman"/>
+                <w:color w:val="000000"/>
+                <w:sz w:val="22"/>
+                <w:szCs w:val="22"/>
+              </w:rPr>
+              <w:t>12 (70.6)</w:t>
+            </w:r>
+          </w:p>
+        </w:tc>
+        <w:tc>
+          <w:tcPr>
+            <w:tcW w:w="2070" w:type="dxa"/>
+            <w:shd w:val="clear" w:color="auto" w:fill="D9D9D9" w:themeFill="background1" w:themeFillShade="D9"/>
+          </w:tcPr>
+          <w:p>
+            <w:pPr>
+              <w:jc w:val="center"/>
+              <w:rPr>
+                <w:rFonts w:ascii="Times New Roman" w:hAnsi="Times New Roman" w:cs="Times New Roman"/>
+                <w:color w:val="000000"/>
+                <w:sz w:val="22"/>
+                <w:szCs w:val="22"/>
+              </w:rPr>
+            </w:pPr>
+            <w:r>
+              <w:rPr>
+                <w:rFonts w:ascii="Times New Roman" w:hAnsi="Times New Roman" w:cs="Times New Roman"/>
+                <w:color w:val="000000"/>
+                <w:sz w:val="22"/>
+                <w:szCs w:val="22"/>
+              </w:rPr>
+              <w:t>181 (63.3)</w:t>
+            </w:r>
+          </w:p>
+        </w:tc>
+        <w:tc>
+          <w:tcPr>
+            <w:tcW w:w="1255" w:type="dxa"/>
+            <w:shd w:val="clear" w:color="auto" w:fill="D9D9D9" w:themeFill="background1" w:themeFillShade="D9"/>
+          </w:tcPr>
+          <w:p>
+            <w:pPr>
+              <w:jc w:val="center"/>
+              <w:rPr>
+                <w:rFonts w:ascii="Times New Roman" w:hAnsi="Times New Roman" w:cs="Times New Roman"/>
+              </w:rPr>
+            </w:pPr>
+          </w:p>
+        </w:tc>
+      </w:tr>
+      <w:tr>
+        <w:tc>
+          <w:tcPr>
+            <w:tcW w:w="3955" w:type="dxa"/>
+            <w:shd w:val="clear" w:color="auto" w:fill="D9D9D9" w:themeFill="background1" w:themeFillShade="D9"/>
+          </w:tcPr>
+          <w:p>
+            <w:pPr>
+              <w:rPr>
+                <w:rFonts w:ascii="Times New Roman" w:hAnsi="Times New Roman" w:cs="Times New Roman"/>
+              </w:rPr>
+            </w:pPr>
+            <w:r>
+              <w:rPr>
+                <w:rFonts w:ascii="Times New Roman" w:hAnsi="Times New Roman" w:cs="Times New Roman"/>
+              </w:rPr>
+              <w:t xml:space="preserve">   Unsure</w:t>
+            </w:r>
+          </w:p>
+        </w:tc>
+        <w:tc>
+          <w:tcPr>
+            <w:tcW w:w="2070" w:type="dxa"/>
+            <w:shd w:val="clear" w:color="auto" w:fill="D9D9D9" w:themeFill="background1" w:themeFillShade="D9"/>
+          </w:tcPr>
+          <w:p>
+            <w:pPr>
+              <w:jc w:val="center"/>
+              <w:rPr>
+                <w:rFonts w:ascii="Times New Roman" w:hAnsi="Times New Roman" w:cs="Times New Roman"/>
+                <w:color w:val="000000"/>
+                <w:sz w:val="22"/>
+                <w:szCs w:val="22"/>
+              </w:rPr>
+            </w:pPr>
+            <w:r>
+              <w:rPr>
+                <w:rFonts w:ascii="Times New Roman" w:hAnsi="Times New Roman" w:cs="Times New Roman"/>
+                <w:color w:val="000000"/>
+                <w:sz w:val="22"/>
+                <w:szCs w:val="22"/>
+              </w:rPr>
+              <w:t>1 ( 5.9)</w:t>
+            </w:r>
+          </w:p>
+        </w:tc>
+        <w:tc>
+          <w:tcPr>
+            <w:tcW w:w="2070" w:type="dxa"/>
+            <w:shd w:val="clear" w:color="auto" w:fill="D9D9D9" w:themeFill="background1" w:themeFillShade="D9"/>
+          </w:tcPr>
+          <w:p>
+            <w:pPr>
+              <w:jc w:val="center"/>
+              <w:rPr>
+                <w:rFonts w:ascii="Times New Roman" w:hAnsi="Times New Roman" w:cs="Times New Roman"/>
+                <w:color w:val="000000"/>
+                <w:sz w:val="22"/>
+                <w:szCs w:val="22"/>
+              </w:rPr>
+            </w:pPr>
+            <w:r>
+              <w:rPr>
+                <w:rFonts w:ascii="Times New Roman" w:hAnsi="Times New Roman" w:cs="Times New Roman"/>
+                <w:color w:val="000000"/>
+                <w:sz w:val="22"/>
+                <w:szCs w:val="22"/>
+              </w:rPr>
+              <w:t>7 ( 2.4)</w:t>
+            </w:r>
+          </w:p>
+        </w:tc>
+        <w:tc>
+          <w:tcPr>
+            <w:tcW w:w="1255" w:type="dxa"/>
+            <w:shd w:val="clear" w:color="auto" w:fill="D9D9D9" w:themeFill="background1" w:themeFillShade="D9"/>
+          </w:tcPr>
+          <w:p>
+            <w:pPr>
+              <w:jc w:val="center"/>
+              <w:rPr>
+                <w:rFonts w:ascii="Times New Roman" w:hAnsi="Times New Roman" w:cs="Times New Roman"/>
+              </w:rPr>
+            </w:pPr>
+          </w:p>
+        </w:tc>
+      </w:tr>
+      <w:tr>
+        <w:tc>
+          <w:tcPr>
+            <w:tcW w:w="3955" w:type="dxa"/>
+          </w:tcPr>
+          <w:p>
+            <w:pPr>
+              <w:rPr>
+                <w:rFonts w:ascii="Times New Roman" w:hAnsi="Times New Roman" w:cs="Times New Roman"/>
+              </w:rPr>
+            </w:pPr>
+            <w:r>
+              <w:rPr>
+                <w:rFonts w:ascii="Times New Roman" w:hAnsi="Times New Roman" w:cs="Times New Roman"/>
+              </w:rPr>
+              <w:t>I</w:t>
+            </w:r>
+            <w:r>
+              <w:rPr>
+                <w:rFonts w:ascii="Times New Roman" w:hAnsi="Times New Roman" w:cs="Times New Roman"/>
+              </w:rPr>
+              <w:t>rritability</w:t>
+            </w:r>
+            <w:r>
+              <w:rPr>
+                <w:rFonts w:ascii="Times New Roman" w:hAnsi="Times New Roman" w:cs="Times New Roman"/>
+              </w:rPr>
+              <w:t xml:space="preserve"> </w:t>
+            </w:r>
+            <w:r>
+              <w:rPr>
+                <w:rFonts w:ascii="Times New Roman" w:hAnsi="Times New Roman" w:cs="Times New Roman"/>
+              </w:rPr>
+              <w:t>(N (%))</w:t>
+            </w:r>
+          </w:p>
+        </w:tc>
+        <w:tc>
+          <w:tcPr>
+            <w:tcW w:w="2070" w:type="dxa"/>
+          </w:tcPr>
+          <w:p>
+            <w:pPr>
+              <w:jc w:val="center"/>
+              <w:rPr>
+                <w:rFonts w:ascii="Times New Roman" w:hAnsi="Times New Roman" w:cs="Times New Roman"/>
+              </w:rPr>
+            </w:pPr>
+          </w:p>
+        </w:tc>
+        <w:tc>
+          <w:tcPr>
+            <w:tcW w:w="2070" w:type="dxa"/>
+          </w:tcPr>
+          <w:p>
+            <w:pPr>
+              <w:jc w:val="center"/>
+              <w:rPr>
+                <w:rFonts w:ascii="Times New Roman" w:hAnsi="Times New Roman" w:cs="Times New Roman"/>
+              </w:rPr>
+            </w:pPr>
+          </w:p>
+        </w:tc>
+        <w:tc>
+          <w:tcPr>
+            <w:tcW w:w="1255" w:type="dxa"/>
+          </w:tcPr>
+          <w:p>
+            <w:pPr>
+              <w:jc w:val="center"/>
+              <w:rPr>
+                <w:rFonts w:ascii="Times New Roman" w:hAnsi="Times New Roman" w:cs="Times New Roman"/>
+                <w:color w:val="000000"/>
+                <w:sz w:val="22"/>
+                <w:szCs w:val="22"/>
+              </w:rPr>
+            </w:pPr>
+            <w:r>
+              <w:rPr>
+                <w:rFonts w:ascii="Times New Roman" w:hAnsi="Times New Roman" w:cs="Times New Roman"/>
+                <w:color w:val="000000"/>
+                <w:sz w:val="22"/>
+                <w:szCs w:val="22"/>
+              </w:rPr>
+              <w:t>0.279</w:t>
+            </w:r>
+          </w:p>
+        </w:tc>
+      </w:tr>
+      <w:tr>
+        <w:tc>
+          <w:tcPr>
+            <w:tcW w:w="3955" w:type="dxa"/>
+          </w:tcPr>
+          <w:p>
+            <w:pPr>
+              <w:rPr>
+                <w:rFonts w:ascii="Times New Roman" w:hAnsi="Times New Roman" w:cs="Times New Roman"/>
+              </w:rPr>
+            </w:pPr>
+            <w:r>
+              <w:rPr>
+                <w:rFonts w:ascii="Times New Roman" w:hAnsi="Times New Roman" w:cs="Times New Roman"/>
+              </w:rPr>
+              <w:t xml:space="preserve">   Yes</w:t>
+            </w:r>
+          </w:p>
+        </w:tc>
+        <w:tc>
+          <w:tcPr>
+            <w:tcW w:w="2070" w:type="dxa"/>
+          </w:tcPr>
+          <w:p>
+            <w:pPr>
+              <w:jc w:val="center"/>
+              <w:rPr>
+                <w:rFonts w:ascii="Times New Roman" w:hAnsi="Times New Roman" w:cs="Times New Roman"/>
+                <w:color w:val="000000"/>
+                <w:sz w:val="22"/>
+                <w:szCs w:val="22"/>
+              </w:rPr>
+            </w:pPr>
+            <w:r>
+              <w:rPr>
+                <w:rFonts w:ascii="Times New Roman" w:hAnsi="Times New Roman" w:cs="Times New Roman"/>
+                <w:color w:val="000000"/>
+                <w:sz w:val="22"/>
+                <w:szCs w:val="22"/>
+              </w:rPr>
+              <w:t>4 (26.7)</w:t>
+            </w:r>
+          </w:p>
+        </w:tc>
+        <w:tc>
+          <w:tcPr>
+            <w:tcW w:w="2070" w:type="dxa"/>
+          </w:tcPr>
+          <w:p>
+            <w:pPr>
+              <w:jc w:val="center"/>
+              <w:rPr>
+                <w:rFonts w:ascii="Times New Roman" w:hAnsi="Times New Roman" w:cs="Times New Roman"/>
+                <w:color w:val="000000"/>
+                <w:sz w:val="22"/>
+                <w:szCs w:val="22"/>
+              </w:rPr>
+            </w:pPr>
+            <w:r>
+              <w:rPr>
+                <w:rFonts w:ascii="Times New Roman" w:hAnsi="Times New Roman" w:cs="Times New Roman"/>
+                <w:color w:val="000000"/>
+                <w:sz w:val="22"/>
+                <w:szCs w:val="22"/>
+              </w:rPr>
+              <w:t>123 (43.0)</w:t>
+            </w:r>
+          </w:p>
+        </w:tc>
+        <w:tc>
+          <w:tcPr>
+            <w:tcW w:w="1255" w:type="dxa"/>
+          </w:tcPr>
+          <w:p>
+            <w:pPr>
+              <w:jc w:val="center"/>
+              <w:rPr>
+                <w:rFonts w:ascii="Times New Roman" w:hAnsi="Times New Roman" w:cs="Times New Roman"/>
+              </w:rPr>
+            </w:pPr>
+          </w:p>
+        </w:tc>
+      </w:tr>
+      <w:tr>
+        <w:tc>
+          <w:tcPr>
+            <w:tcW w:w="3955" w:type="dxa"/>
+          </w:tcPr>
+          <w:p>
+            <w:pPr>
+              <w:rPr>
+                <w:rFonts w:ascii="Times New Roman" w:hAnsi="Times New Roman" w:cs="Times New Roman"/>
+              </w:rPr>
+            </w:pPr>
+            <w:r>
+              <w:rPr>
+                <w:rFonts w:ascii="Times New Roman" w:hAnsi="Times New Roman" w:cs="Times New Roman"/>
+              </w:rPr>
+              <w:t xml:space="preserve">   No</w:t>
+            </w:r>
+          </w:p>
+        </w:tc>
+        <w:tc>
+          <w:tcPr>
+            <w:tcW w:w="2070" w:type="dxa"/>
+          </w:tcPr>
+          <w:p>
+            <w:pPr>
+              <w:jc w:val="center"/>
+              <w:rPr>
+                <w:rFonts w:ascii="Times New Roman" w:hAnsi="Times New Roman" w:cs="Times New Roman"/>
+                <w:color w:val="000000"/>
+                <w:sz w:val="22"/>
+                <w:szCs w:val="22"/>
+              </w:rPr>
+            </w:pPr>
+            <w:r>
+              <w:rPr>
+                <w:rFonts w:ascii="Times New Roman" w:hAnsi="Times New Roman" w:cs="Times New Roman"/>
+                <w:color w:val="000000"/>
+                <w:sz w:val="22"/>
+                <w:szCs w:val="22"/>
+              </w:rPr>
+              <w:t>11 (73.3)</w:t>
+            </w:r>
+          </w:p>
+        </w:tc>
+        <w:tc>
+          <w:tcPr>
+            <w:tcW w:w="2070" w:type="dxa"/>
+          </w:tcPr>
+          <w:p>
+            <w:pPr>
+              <w:jc w:val="center"/>
+              <w:rPr>
+                <w:rFonts w:ascii="Times New Roman" w:hAnsi="Times New Roman" w:cs="Times New Roman"/>
+                <w:color w:val="000000"/>
+                <w:sz w:val="22"/>
+                <w:szCs w:val="22"/>
+              </w:rPr>
+            </w:pPr>
+            <w:r>
+              <w:rPr>
+                <w:rFonts w:ascii="Times New Roman" w:hAnsi="Times New Roman" w:cs="Times New Roman"/>
+                <w:color w:val="000000"/>
+                <w:sz w:val="22"/>
+                <w:szCs w:val="22"/>
+              </w:rPr>
+              <w:t>152 (53.1)</w:t>
+            </w:r>
+          </w:p>
+        </w:tc>
+        <w:tc>
+          <w:tcPr>
+            <w:tcW w:w="1255" w:type="dxa"/>
+          </w:tcPr>
+          <w:p>
+            <w:pPr>
+              <w:jc w:val="center"/>
+              <w:rPr>
+                <w:rFonts w:ascii="Times New Roman" w:hAnsi="Times New Roman" w:cs="Times New Roman"/>
+              </w:rPr>
+            </w:pPr>
+          </w:p>
+        </w:tc>
+      </w:tr>
+      <w:tr>
+        <w:tc>
+          <w:tcPr>
+            <w:tcW w:w="3955" w:type="dxa"/>
+          </w:tcPr>
+          <w:p>
+            <w:pPr>
+              <w:rPr>
+                <w:rFonts w:ascii="Times New Roman" w:hAnsi="Times New Roman" w:cs="Times New Roman"/>
+              </w:rPr>
+            </w:pPr>
+            <w:r>
+              <w:rPr>
+                <w:rFonts w:ascii="Times New Roman" w:hAnsi="Times New Roman" w:cs="Times New Roman"/>
+              </w:rPr>
+              <w:t xml:space="preserve">   Unsure</w:t>
+            </w:r>
+          </w:p>
+        </w:tc>
+        <w:tc>
+          <w:tcPr>
+            <w:tcW w:w="2070" w:type="dxa"/>
+          </w:tcPr>
+          <w:p>
+            <w:pPr>
+              <w:jc w:val="center"/>
+              <w:rPr>
+                <w:rFonts w:ascii="Times New Roman" w:hAnsi="Times New Roman" w:cs="Times New Roman"/>
+                <w:color w:val="000000"/>
+                <w:sz w:val="22"/>
+                <w:szCs w:val="22"/>
+              </w:rPr>
+            </w:pPr>
+            <w:r>
+              <w:rPr>
+                <w:rFonts w:ascii="Times New Roman" w:hAnsi="Times New Roman" w:cs="Times New Roman"/>
+                <w:color w:val="000000"/>
+                <w:sz w:val="22"/>
+                <w:szCs w:val="22"/>
+              </w:rPr>
+              <w:t>0 ( 0.0)</w:t>
+            </w:r>
+          </w:p>
+        </w:tc>
+        <w:tc>
+          <w:tcPr>
+            <w:tcW w:w="2070" w:type="dxa"/>
+          </w:tcPr>
+          <w:p>
+            <w:pPr>
+              <w:jc w:val="center"/>
+              <w:rPr>
+                <w:rFonts w:ascii="Times New Roman" w:hAnsi="Times New Roman" w:cs="Times New Roman"/>
+                <w:color w:val="000000"/>
+                <w:sz w:val="22"/>
+                <w:szCs w:val="22"/>
+              </w:rPr>
+            </w:pPr>
+            <w:r>
+              <w:rPr>
+                <w:rFonts w:ascii="Times New Roman" w:hAnsi="Times New Roman" w:cs="Times New Roman"/>
+                <w:color w:val="000000"/>
+                <w:sz w:val="22"/>
+                <w:szCs w:val="22"/>
+              </w:rPr>
+              <w:t>11 ( 3.8)</w:t>
+            </w:r>
+          </w:p>
+        </w:tc>
+        <w:tc>
+          <w:tcPr>
+            <w:tcW w:w="1255" w:type="dxa"/>
+          </w:tcPr>
+          <w:p>
+            <w:pPr>
+              <w:jc w:val="center"/>
+              <w:rPr>
+                <w:rFonts w:ascii="Times New Roman" w:hAnsi="Times New Roman" w:cs="Times New Roman"/>
+              </w:rPr>
+            </w:pPr>
+          </w:p>
+        </w:tc>
+      </w:tr>
+      <w:tr>
+        <w:tc>
+          <w:tcPr>
+            <w:tcW w:w="3955" w:type="dxa"/>
+            <w:shd w:val="clear" w:color="auto" w:fill="D9D9D9" w:themeFill="background1" w:themeFillShade="D9"/>
+          </w:tcPr>
+          <w:p>
+            <w:pPr>
+              <w:rPr>
+                <w:rFonts w:ascii="Times New Roman" w:hAnsi="Times New Roman" w:cs="Times New Roman"/>
+              </w:rPr>
+            </w:pPr>
+            <w:r>
+              <w:rPr>
+                <w:rFonts w:ascii="Times New Roman" w:hAnsi="Times New Roman" w:cs="Times New Roman"/>
+              </w:rPr>
+              <w:t>Total symptoms</w:t>
+            </w:r>
+            <w:r>
+              <w:rPr>
+                <w:rFonts w:ascii="Times New Roman" w:hAnsi="Times New Roman" w:cs="Times New Roman"/>
+              </w:rPr>
+              <w:t xml:space="preserve"> </w:t>
+            </w:r>
+            <w:r>
+              <w:rPr>
+                <w:rFonts w:ascii="Times New Roman" w:hAnsi="Times New Roman" w:cs="Times New Roman"/>
+              </w:rPr>
+              <w:t>(mean (SD))</w:t>
+            </w:r>
+          </w:p>
+        </w:tc>
+        <w:tc>
+          <w:tcPr>
+            <w:tcW w:w="2070" w:type="dxa"/>
+            <w:shd w:val="clear" w:color="auto" w:fill="D9D9D9" w:themeFill="background1" w:themeFillShade="D9"/>
+          </w:tcPr>
+          <w:p>
+            <w:pPr>
+              <w:jc w:val="center"/>
+              <w:rPr>
+                <w:rFonts w:ascii="Times New Roman" w:hAnsi="Times New Roman" w:cs="Times New Roman"/>
+                <w:color w:val="000000"/>
+                <w:sz w:val="22"/>
+                <w:szCs w:val="22"/>
+              </w:rPr>
+            </w:pPr>
+            <w:r>
+              <w:rPr>
+                <w:rFonts w:ascii="Times New Roman" w:hAnsi="Times New Roman" w:cs="Times New Roman"/>
+                <w:color w:val="000000"/>
+                <w:sz w:val="22"/>
+                <w:szCs w:val="22"/>
+              </w:rPr>
+              <w:t>1.2 (1.6)</w:t>
+            </w:r>
+          </w:p>
+        </w:tc>
+        <w:tc>
+          <w:tcPr>
+            <w:tcW w:w="2070" w:type="dxa"/>
+            <w:shd w:val="clear" w:color="auto" w:fill="D9D9D9" w:themeFill="background1" w:themeFillShade="D9"/>
+          </w:tcPr>
+          <w:p>
+            <w:pPr>
+              <w:jc w:val="center"/>
+              <w:rPr>
+                <w:rFonts w:ascii="Times New Roman" w:hAnsi="Times New Roman" w:cs="Times New Roman"/>
+                <w:color w:val="000000"/>
+                <w:sz w:val="22"/>
+                <w:szCs w:val="22"/>
+              </w:rPr>
+            </w:pPr>
+            <w:r>
+              <w:rPr>
+                <w:rFonts w:ascii="Times New Roman" w:hAnsi="Times New Roman" w:cs="Times New Roman"/>
+                <w:color w:val="000000"/>
+                <w:sz w:val="22"/>
+                <w:szCs w:val="22"/>
+              </w:rPr>
+              <w:t>1.7 (1.4)</w:t>
+            </w:r>
+          </w:p>
+        </w:tc>
+        <w:tc>
+          <w:tcPr>
+            <w:tcW w:w="1255" w:type="dxa"/>
+            <w:shd w:val="clear" w:color="auto" w:fill="D9D9D9" w:themeFill="background1" w:themeFillShade="D9"/>
+          </w:tcPr>
+          <w:p>
+            <w:pPr>
+              <w:jc w:val="center"/>
+              <w:rPr>
+                <w:rFonts w:ascii="Times New Roman" w:hAnsi="Times New Roman" w:cs="Times New Roman"/>
+                <w:color w:val="000000"/>
+                <w:sz w:val="22"/>
+                <w:szCs w:val="22"/>
+              </w:rPr>
+            </w:pPr>
+            <w:r>
+              <w:rPr>
+                <w:rFonts w:ascii="Times New Roman" w:hAnsi="Times New Roman" w:cs="Times New Roman"/>
+                <w:color w:val="000000"/>
+                <w:sz w:val="22"/>
+                <w:szCs w:val="22"/>
+              </w:rPr>
+              <w:t>0.255</w:t>
+            </w:r>
+          </w:p>
+        </w:tc>
+      </w:tr>
+      <w:tr>
+        <w:tc>
+          <w:tcPr>
+            <w:tcW w:w="3955" w:type="dxa"/>
+          </w:tcPr>
+          <w:p>
+            <w:pPr>
+              <w:rPr>
+                <w:rFonts w:ascii="Times New Roman" w:hAnsi="Times New Roman" w:cs="Times New Roman"/>
+              </w:rPr>
+            </w:pPr>
+            <w:r>
+              <w:rPr>
+                <w:rFonts w:ascii="Times New Roman" w:hAnsi="Times New Roman" w:cs="Times New Roman"/>
+              </w:rPr>
+              <w:t>PTSD = Yes</w:t>
+            </w:r>
+            <w:r>
+              <w:rPr>
+                <w:rFonts w:ascii="Times New Roman" w:hAnsi="Times New Roman" w:cs="Times New Roman"/>
+              </w:rPr>
+              <w:t xml:space="preserve"> </w:t>
+            </w:r>
+            <w:r>
+              <w:rPr>
+                <w:rFonts w:ascii="Times New Roman" w:hAnsi="Times New Roman" w:cs="Times New Roman"/>
+              </w:rPr>
+              <w:t>(N (%))</w:t>
+            </w:r>
+          </w:p>
+        </w:tc>
+        <w:tc>
+          <w:tcPr>
+            <w:tcW w:w="2070" w:type="dxa"/>
+          </w:tcPr>
+          <w:p>
+            <w:pPr>
+              <w:jc w:val="center"/>
+              <w:rPr>
+                <w:rFonts w:ascii="Times New Roman" w:hAnsi="Times New Roman" w:cs="Times New Roman"/>
+                <w:color w:val="000000"/>
+                <w:sz w:val="22"/>
+                <w:szCs w:val="22"/>
+              </w:rPr>
+            </w:pPr>
+            <w:r>
+              <w:rPr>
+                <w:rFonts w:ascii="Times New Roman" w:hAnsi="Times New Roman" w:cs="Times New Roman"/>
+                <w:color w:val="000000"/>
+                <w:sz w:val="22"/>
+                <w:szCs w:val="22"/>
+              </w:rPr>
+              <w:t>5 (11.1)</w:t>
+            </w:r>
+          </w:p>
+        </w:tc>
+        <w:tc>
+          <w:tcPr>
+            <w:tcW w:w="2070" w:type="dxa"/>
+          </w:tcPr>
+          <w:p>
+            <w:pPr>
+              <w:jc w:val="center"/>
+              <w:rPr>
+                <w:rFonts w:ascii="Times New Roman" w:hAnsi="Times New Roman" w:cs="Times New Roman"/>
+                <w:color w:val="000000"/>
+                <w:sz w:val="22"/>
+                <w:szCs w:val="22"/>
+              </w:rPr>
+            </w:pPr>
+            <w:r>
+              <w:rPr>
+                <w:rFonts w:ascii="Times New Roman" w:hAnsi="Times New Roman" w:cs="Times New Roman"/>
+                <w:color w:val="000000"/>
+                <w:sz w:val="22"/>
+                <w:szCs w:val="22"/>
+              </w:rPr>
+              <w:t>91 (31.8)</w:t>
+            </w:r>
+          </w:p>
+        </w:tc>
+        <w:tc>
+          <w:tcPr>
+            <w:tcW w:w="1255" w:type="dxa"/>
+          </w:tcPr>
+          <w:p>
+            <w:pPr>
+              <w:jc w:val="center"/>
+              <w:rPr>
+                <w:rFonts w:ascii="Times New Roman" w:hAnsi="Times New Roman" w:cs="Times New Roman"/>
+                <w:color w:val="000000"/>
+                <w:sz w:val="22"/>
+                <w:szCs w:val="22"/>
+              </w:rPr>
+            </w:pPr>
+            <w:r>
+              <w:rPr>
+                <w:rFonts w:ascii="Times New Roman" w:hAnsi="Times New Roman" w:cs="Times New Roman"/>
+                <w:color w:val="000000"/>
+                <w:sz w:val="22"/>
+                <w:szCs w:val="22"/>
+              </w:rPr>
+              <w:t>0.008</w:t>
+            </w:r>
+          </w:p>
+        </w:tc>
+      </w:tr>
+      <w:tr>
+        <w:trPr>
+          <w:trHeight w:val="100"/>
+        </w:trPr>
+        <w:tc>
+          <w:tcPr>
+            <w:tcW w:w="3955" w:type="dxa"/>
+            <w:shd w:val="clear" w:color="auto" w:fill="D9D9D9" w:themeFill="background1" w:themeFillShade="D9"/>
+          </w:tcPr>
+          <w:p>
+            <w:pPr>
+              <w:rPr>
+                <w:rFonts w:ascii="Times New Roman" w:hAnsi="Times New Roman" w:cs="Times New Roman"/>
+              </w:rPr>
+            </w:pPr>
+            <w:r>
+              <w:rPr>
+                <w:rFonts w:ascii="Times New Roman" w:hAnsi="Times New Roman" w:cs="Times New Roman"/>
+              </w:rPr>
+              <w:t>Depression = Yes</w:t>
+            </w:r>
+            <w:r>
+              <w:rPr>
+                <w:rFonts w:ascii="Times New Roman" w:hAnsi="Times New Roman" w:cs="Times New Roman"/>
+              </w:rPr>
+              <w:t xml:space="preserve"> </w:t>
+            </w:r>
+            <w:r>
+              <w:rPr>
+                <w:rFonts w:ascii="Times New Roman" w:hAnsi="Times New Roman" w:cs="Times New Roman"/>
+              </w:rPr>
+              <w:t>(N (%))</w:t>
+            </w:r>
+          </w:p>
+        </w:tc>
+        <w:tc>
+          <w:tcPr>
+            <w:tcW w:w="2070" w:type="dxa"/>
+            <w:shd w:val="clear" w:color="auto" w:fill="D9D9D9" w:themeFill="background1" w:themeFillShade="D9"/>
+          </w:tcPr>
+          <w:p>
+            <w:pPr>
+              <w:jc w:val="center"/>
+              <w:rPr>
+                <w:rFonts w:ascii="Times New Roman" w:hAnsi="Times New Roman" w:cs="Times New Roman"/>
+                <w:color w:val="000000"/>
+                <w:sz w:val="22"/>
+                <w:szCs w:val="22"/>
+              </w:rPr>
+            </w:pPr>
+            <w:r>
+              <w:rPr>
+                <w:rFonts w:ascii="Times New Roman" w:hAnsi="Times New Roman" w:cs="Times New Roman"/>
+                <w:color w:val="000000"/>
+                <w:sz w:val="22"/>
+                <w:szCs w:val="22"/>
+              </w:rPr>
+              <w:t>4 ( 8.9)</w:t>
+            </w:r>
+          </w:p>
+        </w:tc>
+        <w:tc>
+          <w:tcPr>
+            <w:tcW w:w="2070" w:type="dxa"/>
+            <w:shd w:val="clear" w:color="auto" w:fill="D9D9D9" w:themeFill="background1" w:themeFillShade="D9"/>
+          </w:tcPr>
+          <w:p>
+            <w:pPr>
+              <w:jc w:val="center"/>
+              <w:rPr>
+                <w:rFonts w:ascii="Times New Roman" w:hAnsi="Times New Roman" w:cs="Times New Roman"/>
+                <w:color w:val="000000"/>
+                <w:sz w:val="22"/>
+                <w:szCs w:val="22"/>
+              </w:rPr>
+            </w:pPr>
+            <w:r>
+              <w:rPr>
+                <w:rFonts w:ascii="Times New Roman" w:hAnsi="Times New Roman" w:cs="Times New Roman"/>
+                <w:color w:val="000000"/>
+                <w:sz w:val="22"/>
+                <w:szCs w:val="22"/>
+              </w:rPr>
+              <w:t>83 (29.0)</w:t>
+            </w:r>
+          </w:p>
+        </w:tc>
+        <w:tc>
+          <w:tcPr>
+            <w:tcW w:w="1255" w:type="dxa"/>
+            <w:shd w:val="clear" w:color="auto" w:fill="D9D9D9" w:themeFill="background1" w:themeFillShade="D9"/>
+          </w:tcPr>
+          <w:p>
+            <w:pPr>
+              <w:jc w:val="center"/>
+              <w:rPr>
+                <w:rFonts w:ascii="Times New Roman" w:hAnsi="Times New Roman" w:cs="Times New Roman"/>
+                <w:color w:val="000000"/>
+                <w:sz w:val="22"/>
+                <w:szCs w:val="22"/>
+              </w:rPr>
+            </w:pPr>
+            <w:r>
+              <w:rPr>
+                <w:rFonts w:ascii="Times New Roman" w:hAnsi="Times New Roman" w:cs="Times New Roman"/>
+                <w:color w:val="000000"/>
+                <w:sz w:val="22"/>
+                <w:szCs w:val="22"/>
+              </w:rPr>
+              <w:t>0.008</w:t>
+            </w:r>
+          </w:p>
+        </w:tc>
+      </w:tr>
+    </w:tbl>
+    <w:p>
+      <w:pPr>
+        <w:rPr>
+          <w:rFonts w:ascii="Times New Roman" w:hAnsi="Times New Roman" w:cs="Times New Roman"/>
+        </w:rPr>
+      </w:pPr>
+    </w:p>
+    <w:p>
+      <w:pPr>
+        <w:jc w:val="center"/>
+        <w:rPr>
+          <w:rFonts w:ascii="Times New Roman" w:hAnsi="Times New Roman" w:cs="Times New Roman"/>
+        </w:rPr>
+      </w:pPr>
     </w:p>
     <w:sectPr>
       <w:pgSz w:w="12240" w:h="15840"/>
@@ -5921,6 +10697,22 @@
       <w:rFonts w:ascii="Times New Roman" w:eastAsia="Times New Roman" w:hAnsi="Times New Roman" w:cs="Times New Roman"/>
     </w:rPr>
   </w:style>
+  <w:style w:type="table" w:styleId="TableGrid">
+    <w:name w:val="Table Grid"/>
+    <w:basedOn w:val="TableNormal"/>
+    <w:uiPriority w:val="39"/>
+    <w:rsid w:val="00F21EBE"/>
+    <w:tblPr>
+      <w:tblBorders>
+        <w:top w:val="single" w:sz="4" w:space="0" w:color="auto"/>
+        <w:left w:val="single" w:sz="4" w:space="0" w:color="auto"/>
+        <w:bottom w:val="single" w:sz="4" w:space="0" w:color="auto"/>
+        <w:right w:val="single" w:sz="4" w:space="0" w:color="auto"/>
+        <w:insideH w:val="single" w:sz="4" w:space="0" w:color="auto"/>
+        <w:insideV w:val="single" w:sz="4" w:space="0" w:color="auto"/>
+      </w:tblBorders>
+    </w:tblPr>
+  </w:style>
 </w:styles>
 </file>
 

</xml_diff>